<commit_message>
Problem Description added to report
</commit_message>
<xml_diff>
--- a/9 Documents/Report/AAA_Report.docx
+++ b/9 Documents/Report/AAA_Report.docx
@@ -63,105 +63,872 @@
         <w:jc w:val="both"/>
         <w:rPr>
           <w:rFonts w:ascii="Arial" w:hAnsi="Arial" w:cs="Arial"/>
-          <w:color w:val="FF0000"/>
+          <w:b/>
           <w:sz w:val="22"/>
           <w:szCs w:val="22"/>
           <w:lang w:val="en-US"/>
         </w:rPr>
       </w:pPr>
-      <w:r>
-        <w:rPr>
-          <w:rFonts w:ascii="Arial" w:hAnsi="Arial" w:cs="Arial"/>
-          <w:color w:val="FF0000"/>
-          <w:sz w:val="22"/>
-          <w:szCs w:val="22"/>
-          <w:lang w:val="en-US"/>
-        </w:rPr>
-        <w:t>Proposal + better relevance</w:t>
-      </w:r>
-      <w:r>
-        <w:rPr>
-          <w:rFonts w:ascii="Arial" w:hAnsi="Arial" w:cs="Arial"/>
-          <w:color w:val="FF0000"/>
-          <w:sz w:val="22"/>
-          <w:szCs w:val="22"/>
-          <w:lang w:val="en-US"/>
-        </w:rPr>
-        <w:t xml:space="preserve">: high costs if promised </w:t>
-      </w:r>
-      <w:r>
-        <w:rPr>
-          <w:rFonts w:ascii="Arial" w:hAnsi="Arial" w:cs="Arial"/>
-          <w:color w:val="FF0000"/>
-          <w:sz w:val="22"/>
-          <w:szCs w:val="22"/>
-          <w:lang w:val="en-US"/>
-        </w:rPr>
-        <w:t>electricity</w:t>
-      </w:r>
-      <w:r>
-        <w:rPr>
-          <w:rFonts w:ascii="Arial" w:hAnsi="Arial" w:cs="Arial"/>
-          <w:color w:val="FF0000"/>
+      <w:bookmarkStart w:id="0" w:name="_GoBack"/>
+      <w:bookmarkEnd w:id="0"/>
+      <w:r>
+        <w:rPr>
+          <w:rFonts w:ascii="Arial" w:hAnsi="Arial" w:cs="Arial"/>
+          <w:sz w:val="22"/>
+          <w:szCs w:val="22"/>
+          <w:lang w:val="en-US"/>
+        </w:rPr>
+        <w:t>The essential objective of this investigation</w:t>
+      </w:r>
+      <w:r>
+        <w:rPr>
+          <w:rFonts w:ascii="Arial" w:hAnsi="Arial" w:cs="Arial"/>
           <w:sz w:val="22"/>
           <w:szCs w:val="22"/>
           <w:lang w:val="en-US"/>
         </w:rPr>
         <w:t xml:space="preserve"> </w:t>
       </w:r>
-      <w:proofErr w:type="spellStart"/>
-      <w:proofErr w:type="gramStart"/>
-      <w:r>
-        <w:rPr>
-          <w:rFonts w:ascii="Arial" w:hAnsi="Arial" w:cs="Arial"/>
-          <w:color w:val="FF0000"/>
-          <w:sz w:val="22"/>
-          <w:szCs w:val="22"/>
-          <w:lang w:val="en-US"/>
-        </w:rPr>
-        <w:t>cant</w:t>
-      </w:r>
-      <w:proofErr w:type="spellEnd"/>
-      <w:proofErr w:type="gramEnd"/>
-      <w:r>
-        <w:rPr>
-          <w:rFonts w:ascii="Arial" w:hAnsi="Arial" w:cs="Arial"/>
-          <w:color w:val="FF0000"/>
-          <w:sz w:val="22"/>
-          <w:szCs w:val="22"/>
-          <w:lang w:val="en-US"/>
-        </w:rPr>
-        <w:t xml:space="preserve"> be delivered</w:t>
-      </w:r>
-      <w:r>
-        <w:rPr>
-          <w:rFonts w:ascii="Arial" w:hAnsi="Arial" w:cs="Arial"/>
-          <w:color w:val="FF0000"/>
-          <w:sz w:val="22"/>
-          <w:szCs w:val="22"/>
-          <w:lang w:val="en-US"/>
-        </w:rPr>
-        <w:t xml:space="preserve"> at</w:t>
-      </w:r>
-      <w:r>
-        <w:rPr>
-          <w:rFonts w:ascii="Arial" w:hAnsi="Arial" w:cs="Arial"/>
-          <w:color w:val="FF0000"/>
-          <w:sz w:val="22"/>
-          <w:szCs w:val="22"/>
-          <w:lang w:val="en-US"/>
-        </w:rPr>
-        <w:t xml:space="preserve"> intraday</w:t>
-      </w:r>
-      <w:r>
-        <w:rPr>
-          <w:rFonts w:ascii="Arial" w:hAnsi="Arial" w:cs="Arial"/>
-          <w:color w:val="FF0000"/>
-          <w:sz w:val="22"/>
-          <w:szCs w:val="22"/>
-          <w:lang w:val="en-US"/>
-        </w:rPr>
-        <w:t xml:space="preserve"> market</w:t>
+      <w:r>
+        <w:rPr>
+          <w:rFonts w:ascii="Arial" w:hAnsi="Arial" w:cs="Arial"/>
+          <w:sz w:val="22"/>
+          <w:szCs w:val="22"/>
+          <w:lang w:val="en-US"/>
+        </w:rPr>
+        <w:t>is to adopt the perspective of an e</w:t>
+      </w:r>
+      <w:r>
+        <w:rPr>
+          <w:rFonts w:ascii="Arial" w:hAnsi="Arial" w:cs="Arial"/>
+          <w:sz w:val="22"/>
+          <w:szCs w:val="22"/>
+          <w:lang w:val="en-US"/>
+        </w:rPr>
+        <w:t>lectricity</w:t>
+      </w:r>
+      <w:r>
+        <w:rPr>
+          <w:rFonts w:ascii="Arial" w:hAnsi="Arial" w:cs="Arial"/>
+          <w:sz w:val="22"/>
+          <w:szCs w:val="22"/>
+          <w:lang w:val="en-US"/>
+        </w:rPr>
+        <w:t xml:space="preserve"> trading company</w:t>
+      </w:r>
+      <w:r>
+        <w:rPr>
+          <w:rFonts w:ascii="Arial" w:hAnsi="Arial" w:cs="Arial"/>
+          <w:sz w:val="22"/>
+          <w:szCs w:val="22"/>
+          <w:lang w:val="en-US"/>
+        </w:rPr>
+        <w:t xml:space="preserve"> and to develop data-based recommendations to support its profit generation by electricity trading. </w:t>
+      </w:r>
+      <w:r>
+        <w:rPr>
+          <w:rFonts w:ascii="Arial" w:hAnsi="Arial" w:cs="Arial"/>
+          <w:sz w:val="22"/>
+          <w:szCs w:val="22"/>
+          <w:lang w:val="en-US"/>
+        </w:rPr>
+        <w:t xml:space="preserve">The </w:t>
+      </w:r>
+      <w:r>
+        <w:rPr>
+          <w:rFonts w:ascii="Arial" w:hAnsi="Arial" w:cs="Arial"/>
+          <w:sz w:val="22"/>
+          <w:szCs w:val="22"/>
+          <w:lang w:val="en-US"/>
+        </w:rPr>
+        <w:t>b</w:t>
+      </w:r>
+      <w:r>
+        <w:rPr>
+          <w:rFonts w:ascii="Arial" w:hAnsi="Arial" w:cs="Arial"/>
+          <w:sz w:val="22"/>
+          <w:szCs w:val="22"/>
+          <w:lang w:val="en-US"/>
+        </w:rPr>
+        <w:t xml:space="preserve">usiness </w:t>
+      </w:r>
+      <w:r>
+        <w:rPr>
+          <w:rFonts w:ascii="Arial" w:hAnsi="Arial" w:cs="Arial"/>
+          <w:sz w:val="22"/>
+          <w:szCs w:val="22"/>
+          <w:lang w:val="en-US"/>
+        </w:rPr>
+        <w:t>g</w:t>
+      </w:r>
+      <w:r>
+        <w:rPr>
+          <w:rFonts w:ascii="Arial" w:hAnsi="Arial" w:cs="Arial"/>
+          <w:sz w:val="22"/>
+          <w:szCs w:val="22"/>
+          <w:lang w:val="en-US"/>
+        </w:rPr>
+        <w:t xml:space="preserve">oal </w:t>
+      </w:r>
+      <w:r>
+        <w:rPr>
+          <w:rFonts w:ascii="Arial" w:hAnsi="Arial" w:cs="Arial"/>
+          <w:sz w:val="22"/>
+          <w:szCs w:val="22"/>
+          <w:lang w:val="en-US"/>
+        </w:rPr>
+        <w:t xml:space="preserve">in this case </w:t>
+      </w:r>
+      <w:r>
+        <w:rPr>
+          <w:rFonts w:ascii="Arial" w:hAnsi="Arial" w:cs="Arial"/>
+          <w:sz w:val="22"/>
+          <w:szCs w:val="22"/>
+          <w:lang w:val="en-US"/>
+        </w:rPr>
+        <w:t xml:space="preserve">is to </w:t>
+      </w:r>
+      <w:r>
+        <w:rPr>
+          <w:rFonts w:ascii="Arial" w:hAnsi="Arial" w:cs="Arial"/>
+          <w:sz w:val="22"/>
+          <w:szCs w:val="22"/>
+          <w:lang w:val="en-US"/>
+        </w:rPr>
+        <w:t>maximize</w:t>
+      </w:r>
+      <w:r>
+        <w:rPr>
+          <w:rFonts w:ascii="Arial" w:hAnsi="Arial" w:cs="Arial"/>
+          <w:sz w:val="22"/>
+          <w:szCs w:val="22"/>
+          <w:lang w:val="en-US"/>
+        </w:rPr>
+        <w:t xml:space="preserve"> the </w:t>
+      </w:r>
+      <w:r>
+        <w:rPr>
+          <w:rFonts w:ascii="Arial" w:hAnsi="Arial" w:cs="Arial"/>
+          <w:sz w:val="22"/>
+          <w:szCs w:val="22"/>
+          <w:lang w:val="en-US"/>
+        </w:rPr>
+        <w:t>turnover</w:t>
+      </w:r>
+      <w:r>
+        <w:rPr>
+          <w:rFonts w:ascii="Arial" w:hAnsi="Arial" w:cs="Arial"/>
+          <w:sz w:val="22"/>
+          <w:szCs w:val="22"/>
+          <w:lang w:val="en-US"/>
+        </w:rPr>
+        <w:t xml:space="preserve"> of the total amount of electricity</w:t>
+      </w:r>
+      <w:r>
+        <w:rPr>
+          <w:rFonts w:ascii="Arial" w:hAnsi="Arial" w:cs="Arial"/>
+          <w:sz w:val="22"/>
+          <w:szCs w:val="22"/>
+          <w:lang w:val="en-US"/>
+        </w:rPr>
+        <w:t>,</w:t>
+      </w:r>
+      <w:r>
+        <w:rPr>
+          <w:rFonts w:ascii="Arial" w:hAnsi="Arial" w:cs="Arial"/>
+          <w:sz w:val="22"/>
+          <w:szCs w:val="22"/>
+          <w:lang w:val="en-US"/>
+        </w:rPr>
+        <w:t xml:space="preserve"> </w:t>
+      </w:r>
+      <w:r>
+        <w:rPr>
+          <w:rFonts w:ascii="Arial" w:hAnsi="Arial" w:cs="Arial"/>
+          <w:sz w:val="22"/>
+          <w:szCs w:val="22"/>
+          <w:lang w:val="en-US"/>
+        </w:rPr>
+        <w:t>which is offered on sequential markets</w:t>
+      </w:r>
+      <w:r>
+        <w:rPr>
+          <w:rFonts w:ascii="Arial" w:hAnsi="Arial" w:cs="Arial"/>
+          <w:sz w:val="22"/>
+          <w:szCs w:val="22"/>
+          <w:lang w:val="en-US"/>
+        </w:rPr>
+        <w:t xml:space="preserve"> </w:t>
+      </w:r>
+      <w:r>
+        <w:rPr>
+          <w:rFonts w:ascii="Arial" w:hAnsi="Arial" w:cs="Arial"/>
+          <w:sz w:val="22"/>
+          <w:szCs w:val="22"/>
+          <w:lang w:val="en-US"/>
+        </w:rPr>
+        <w:t>and is deliverable</w:t>
+      </w:r>
+      <w:r>
+        <w:rPr>
+          <w:rFonts w:ascii="Arial" w:hAnsi="Arial" w:cs="Arial"/>
+          <w:sz w:val="22"/>
+          <w:szCs w:val="22"/>
+          <w:lang w:val="en-US"/>
+        </w:rPr>
+        <w:t xml:space="preserve"> </w:t>
+      </w:r>
+      <w:r>
+        <w:rPr>
+          <w:rFonts w:ascii="Arial" w:hAnsi="Arial" w:cs="Arial"/>
+          <w:sz w:val="22"/>
+          <w:szCs w:val="22"/>
+          <w:lang w:val="en-US"/>
+        </w:rPr>
+        <w:t xml:space="preserve">by the electricity provider </w:t>
+      </w:r>
+      <w:r>
+        <w:rPr>
+          <w:rFonts w:ascii="Arial" w:hAnsi="Arial" w:cs="Arial"/>
+          <w:sz w:val="22"/>
+          <w:szCs w:val="22"/>
+          <w:lang w:val="en-US"/>
+        </w:rPr>
+        <w:t>for a period of time</w:t>
+      </w:r>
+      <w:r>
+        <w:rPr>
+          <w:rFonts w:ascii="Arial" w:hAnsi="Arial" w:cs="Arial"/>
+          <w:sz w:val="22"/>
+          <w:szCs w:val="22"/>
+          <w:lang w:val="en-US"/>
+        </w:rPr>
+        <w:t>.</w:t>
+      </w:r>
+      <w:r>
+        <w:rPr>
+          <w:rFonts w:ascii="Arial" w:hAnsi="Arial" w:cs="Arial"/>
+          <w:sz w:val="22"/>
+          <w:szCs w:val="22"/>
+          <w:lang w:val="en-US"/>
+        </w:rPr>
+        <w:t xml:space="preserve"> </w:t>
+      </w:r>
+      <w:r>
+        <w:rPr>
+          <w:rFonts w:ascii="Arial" w:hAnsi="Arial" w:cs="Arial"/>
+          <w:sz w:val="22"/>
+          <w:szCs w:val="22"/>
+          <w:lang w:val="en-US"/>
+        </w:rPr>
+        <w:t>This shall be achieved by</w:t>
+      </w:r>
+      <w:r>
+        <w:rPr>
+          <w:rFonts w:ascii="Arial" w:hAnsi="Arial" w:cs="Arial"/>
+          <w:sz w:val="22"/>
+          <w:szCs w:val="22"/>
+          <w:lang w:val="en-US"/>
+        </w:rPr>
+        <w:t xml:space="preserve"> </w:t>
+      </w:r>
+      <w:r>
+        <w:rPr>
+          <w:rFonts w:ascii="Arial" w:hAnsi="Arial" w:cs="Arial"/>
+          <w:sz w:val="22"/>
+          <w:szCs w:val="22"/>
+          <w:lang w:val="en-US"/>
+        </w:rPr>
+        <w:t xml:space="preserve">following a smart approach in order to split the sales between the sequential </w:t>
+      </w:r>
+      <w:r>
+        <w:rPr>
+          <w:rFonts w:ascii="Arial" w:hAnsi="Arial" w:cs="Arial"/>
+          <w:sz w:val="22"/>
+          <w:szCs w:val="22"/>
+          <w:lang w:val="en-US"/>
+        </w:rPr>
+        <w:t xml:space="preserve">short-term </w:t>
+      </w:r>
+      <w:r>
+        <w:rPr>
+          <w:rFonts w:ascii="Arial" w:hAnsi="Arial" w:cs="Arial"/>
+          <w:sz w:val="22"/>
+          <w:szCs w:val="22"/>
+          <w:lang w:val="en-US"/>
+        </w:rPr>
+        <w:t>markets</w:t>
+      </w:r>
+      <w:r>
+        <w:rPr>
+          <w:rFonts w:ascii="Arial" w:hAnsi="Arial" w:cs="Arial"/>
+          <w:sz w:val="22"/>
+          <w:szCs w:val="22"/>
+          <w:lang w:val="en-US"/>
+        </w:rPr>
+        <w:t>, here the day-ahead and intraday auctions of the German market, more effectively.</w:t>
+      </w:r>
+      <w:r>
+        <w:rPr>
+          <w:rFonts w:ascii="Arial" w:hAnsi="Arial" w:cs="Arial"/>
+          <w:sz w:val="22"/>
+          <w:szCs w:val="22"/>
+          <w:lang w:val="en-US"/>
+        </w:rPr>
+        <w:t xml:space="preserve"> </w:t>
+      </w:r>
+      <w:r>
+        <w:rPr>
+          <w:rFonts w:ascii="Arial" w:hAnsi="Arial" w:cs="Arial"/>
+          <w:sz w:val="22"/>
+          <w:szCs w:val="22"/>
+          <w:lang w:val="en-US"/>
+        </w:rPr>
+        <w:t>T</w:t>
+      </w:r>
+      <w:r>
+        <w:rPr>
+          <w:rFonts w:ascii="Arial" w:hAnsi="Arial" w:cs="Arial"/>
+          <w:sz w:val="22"/>
+          <w:szCs w:val="22"/>
+          <w:lang w:val="en-US"/>
+        </w:rPr>
+        <w:t>herefore, arbitrage opportunities</w:t>
+      </w:r>
+      <w:r>
+        <w:rPr>
+          <w:rFonts w:ascii="Arial" w:hAnsi="Arial" w:cs="Arial"/>
+          <w:sz w:val="22"/>
+          <w:szCs w:val="22"/>
+          <w:lang w:val="en-US"/>
+        </w:rPr>
+        <w:t xml:space="preserve"> could be </w:t>
+      </w:r>
+      <w:r>
+        <w:rPr>
+          <w:rFonts w:ascii="Arial" w:hAnsi="Arial" w:cs="Arial"/>
+          <w:sz w:val="22"/>
+          <w:szCs w:val="22"/>
+          <w:lang w:val="en-US"/>
+        </w:rPr>
+        <w:t>exploit</w:t>
+      </w:r>
+      <w:r>
+        <w:rPr>
+          <w:rFonts w:ascii="Arial" w:hAnsi="Arial" w:cs="Arial"/>
+          <w:sz w:val="22"/>
+          <w:szCs w:val="22"/>
+          <w:lang w:val="en-US"/>
+        </w:rPr>
+        <w:t>ed</w:t>
+      </w:r>
+      <w:r>
+        <w:rPr>
+          <w:rFonts w:ascii="Arial" w:hAnsi="Arial" w:cs="Arial"/>
+          <w:sz w:val="22"/>
+          <w:szCs w:val="22"/>
+          <w:lang w:val="en-US"/>
+        </w:rPr>
+        <w:t>.</w:t>
+      </w:r>
+      <w:r>
+        <w:rPr>
+          <w:rFonts w:ascii="Arial" w:hAnsi="Arial" w:cs="Arial"/>
+          <w:sz w:val="22"/>
+          <w:szCs w:val="22"/>
+          <w:lang w:val="en-US"/>
+        </w:rPr>
+        <w:t xml:space="preserve"> Such an approach needs to seek for </w:t>
+      </w:r>
+      <w:r>
+        <w:rPr>
+          <w:rFonts w:ascii="Arial" w:hAnsi="Arial" w:cs="Arial"/>
+          <w:sz w:val="22"/>
+          <w:szCs w:val="22"/>
+          <w:lang w:val="en-US"/>
+        </w:rPr>
+        <w:t>systematic price differences</w:t>
+      </w:r>
+      <w:r>
+        <w:rPr>
+          <w:rFonts w:ascii="Arial" w:hAnsi="Arial" w:cs="Arial"/>
+          <w:sz w:val="22"/>
+          <w:szCs w:val="22"/>
+          <w:lang w:val="en-US"/>
+        </w:rPr>
+        <w:t>, fluctuations and deviations</w:t>
+      </w:r>
+      <w:r>
+        <w:rPr>
+          <w:rFonts w:ascii="Arial" w:hAnsi="Arial" w:cs="Arial"/>
+          <w:sz w:val="22"/>
+          <w:szCs w:val="22"/>
+          <w:lang w:val="en-US"/>
+        </w:rPr>
+        <w:t xml:space="preserve"> in</w:t>
+      </w:r>
+      <w:r>
+        <w:rPr>
+          <w:rFonts w:ascii="Arial" w:hAnsi="Arial" w:cs="Arial"/>
+          <w:sz w:val="22"/>
+          <w:szCs w:val="22"/>
+          <w:lang w:val="en-US"/>
+        </w:rPr>
+        <w:t xml:space="preserve"> </w:t>
+      </w:r>
+      <w:r>
+        <w:rPr>
+          <w:rFonts w:ascii="Arial" w:hAnsi="Arial" w:cs="Arial"/>
+          <w:sz w:val="22"/>
+          <w:szCs w:val="22"/>
+          <w:lang w:val="en-US"/>
+        </w:rPr>
+        <w:t>sequential markets</w:t>
+      </w:r>
+      <w:r>
+        <w:rPr>
+          <w:rFonts w:ascii="Arial" w:hAnsi="Arial" w:cs="Arial"/>
+          <w:sz w:val="22"/>
+          <w:szCs w:val="22"/>
+          <w:lang w:val="en-US"/>
+        </w:rPr>
+        <w:t xml:space="preserve"> to be able of evaluating which trading possibility is </w:t>
+      </w:r>
+      <w:r>
+        <w:rPr>
+          <w:rFonts w:ascii="Arial" w:hAnsi="Arial" w:cs="Arial"/>
+          <w:sz w:val="22"/>
+          <w:szCs w:val="22"/>
+          <w:lang w:val="en-US"/>
+        </w:rPr>
+        <w:t>advantageous</w:t>
+      </w:r>
+      <w:r>
+        <w:rPr>
+          <w:rFonts w:ascii="Arial" w:hAnsi="Arial" w:cs="Arial"/>
+          <w:sz w:val="22"/>
+          <w:szCs w:val="22"/>
+          <w:lang w:val="en-US"/>
+        </w:rPr>
+        <w:t xml:space="preserve"> for the provider concerning a certain time spot. </w:t>
+      </w:r>
+      <w:r>
+        <w:rPr>
+          <w:rFonts w:ascii="Arial" w:hAnsi="Arial" w:cs="Arial"/>
+          <w:sz w:val="22"/>
+          <w:szCs w:val="22"/>
+          <w:lang w:val="en-US"/>
+        </w:rPr>
+        <w:t xml:space="preserve">In concrete terms, an electricity provider can generate additional profits by offering more electricity on the market with the better </w:t>
+      </w:r>
+      <w:r>
+        <w:rPr>
+          <w:rFonts w:ascii="Arial" w:hAnsi="Arial" w:cs="Arial"/>
+          <w:sz w:val="22"/>
+          <w:szCs w:val="22"/>
+          <w:lang w:val="en-US"/>
+        </w:rPr>
+        <w:t xml:space="preserve">to be expected </w:t>
+      </w:r>
+      <w:r>
+        <w:rPr>
+          <w:rFonts w:ascii="Arial" w:hAnsi="Arial" w:cs="Arial"/>
+          <w:sz w:val="22"/>
+          <w:szCs w:val="22"/>
+          <w:lang w:val="en-US"/>
+        </w:rPr>
+        <w:t>conditions.</w:t>
+      </w:r>
+      <w:r>
+        <w:rPr>
+          <w:rFonts w:ascii="Arial" w:hAnsi="Arial" w:cs="Arial"/>
+          <w:sz w:val="22"/>
+          <w:szCs w:val="22"/>
+          <w:lang w:val="en-US"/>
+        </w:rPr>
+        <w:t xml:space="preserve"> Hence an electricity trader can significantly benefit from</w:t>
+      </w:r>
+      <w:r>
+        <w:rPr>
+          <w:rFonts w:ascii="Arial" w:hAnsi="Arial" w:cs="Arial"/>
+          <w:sz w:val="22"/>
+          <w:szCs w:val="22"/>
+          <w:lang w:val="en-US"/>
+        </w:rPr>
+        <w:t xml:space="preserve"> analysis and prediction</w:t>
+      </w:r>
+      <w:r>
+        <w:rPr>
+          <w:rFonts w:ascii="Arial" w:hAnsi="Arial" w:cs="Arial"/>
+          <w:sz w:val="22"/>
+          <w:szCs w:val="22"/>
+          <w:lang w:val="en-US"/>
+        </w:rPr>
+        <w:t>s</w:t>
+      </w:r>
+      <w:r>
+        <w:rPr>
+          <w:rFonts w:ascii="Arial" w:hAnsi="Arial" w:cs="Arial"/>
+          <w:sz w:val="22"/>
+          <w:szCs w:val="22"/>
+          <w:lang w:val="en-US"/>
+        </w:rPr>
+        <w:t xml:space="preserve"> of price differences, fluctuations and volatilities</w:t>
+      </w:r>
+      <w:r>
+        <w:rPr>
+          <w:rFonts w:ascii="Arial" w:hAnsi="Arial" w:cs="Arial"/>
+          <w:sz w:val="22"/>
+          <w:szCs w:val="22"/>
+          <w:lang w:val="en-US"/>
+        </w:rPr>
+        <w:t xml:space="preserve">. </w:t>
+      </w:r>
+      <w:r>
+        <w:rPr>
+          <w:rFonts w:ascii="Arial" w:hAnsi="Arial" w:cs="Arial"/>
+          <w:sz w:val="22"/>
+          <w:szCs w:val="22"/>
+          <w:lang w:val="en-US"/>
+        </w:rPr>
+        <w:t xml:space="preserve">The here presented study especially addresses the challenges created by parallel participation in several markets, which has become essential mostly due to the incalculability of renewable energy generation. As a growth for the ratio of renewable energy sources </w:t>
+      </w:r>
+      <w:r>
+        <w:rPr>
+          <w:rFonts w:ascii="Arial" w:hAnsi="Arial" w:cs="Arial"/>
+          <w:sz w:val="22"/>
+          <w:szCs w:val="22"/>
+          <w:lang w:val="en-US"/>
+        </w:rPr>
+        <w:t>over</w:t>
+      </w:r>
+      <w:r>
+        <w:rPr>
+          <w:rFonts w:ascii="Arial" w:hAnsi="Arial" w:cs="Arial"/>
+          <w:sz w:val="22"/>
+          <w:szCs w:val="22"/>
+          <w:lang w:val="en-US"/>
+        </w:rPr>
+        <w:t xml:space="preserve"> </w:t>
+      </w:r>
+      <w:r>
+        <w:rPr>
+          <w:rFonts w:ascii="Arial" w:hAnsi="Arial" w:cs="Arial"/>
+          <w:sz w:val="22"/>
+          <w:szCs w:val="22"/>
+          <w:lang w:val="en-US"/>
+        </w:rPr>
+        <w:t xml:space="preserve">the </w:t>
+      </w:r>
+      <w:r>
+        <w:rPr>
+          <w:rFonts w:ascii="Arial" w:hAnsi="Arial" w:cs="Arial"/>
+          <w:sz w:val="22"/>
+          <w:szCs w:val="22"/>
+          <w:lang w:val="en-US"/>
+        </w:rPr>
+        <w:t xml:space="preserve">next couple years is </w:t>
+      </w:r>
+      <w:r>
+        <w:rPr>
+          <w:rFonts w:ascii="Arial" w:hAnsi="Arial" w:cs="Arial"/>
+          <w:sz w:val="22"/>
+          <w:szCs w:val="22"/>
+          <w:lang w:val="en-US"/>
+        </w:rPr>
+        <w:t>planned</w:t>
+      </w:r>
+      <w:r>
+        <w:rPr>
+          <w:rFonts w:ascii="Arial" w:hAnsi="Arial" w:cs="Arial"/>
+          <w:sz w:val="22"/>
+          <w:szCs w:val="22"/>
+          <w:lang w:val="en-US"/>
+        </w:rPr>
+        <w:t xml:space="preserve">, it can also be </w:t>
+      </w:r>
+      <w:r>
+        <w:rPr>
+          <w:rFonts w:ascii="Arial" w:hAnsi="Arial" w:cs="Arial"/>
+          <w:sz w:val="22"/>
+          <w:szCs w:val="22"/>
+          <w:lang w:val="en-US"/>
+        </w:rPr>
+        <w:t>assumed</w:t>
+      </w:r>
+      <w:r>
+        <w:rPr>
+          <w:rFonts w:ascii="Arial" w:hAnsi="Arial" w:cs="Arial"/>
+          <w:sz w:val="22"/>
+          <w:szCs w:val="22"/>
+          <w:lang w:val="en-US"/>
+        </w:rPr>
+        <w:t xml:space="preserve"> that short-time trading </w:t>
+      </w:r>
+      <w:r>
+        <w:rPr>
+          <w:rFonts w:ascii="Arial" w:hAnsi="Arial" w:cs="Arial"/>
+          <w:sz w:val="22"/>
+          <w:szCs w:val="22"/>
+          <w:lang w:val="en-US"/>
+        </w:rPr>
+        <w:t xml:space="preserve">of electricity </w:t>
+      </w:r>
+      <w:r>
+        <w:rPr>
+          <w:rFonts w:ascii="Arial" w:hAnsi="Arial" w:cs="Arial"/>
+          <w:sz w:val="22"/>
+          <w:szCs w:val="22"/>
+          <w:lang w:val="en-US"/>
+        </w:rPr>
+        <w:t>will be of in increasing importance in the</w:t>
+      </w:r>
+      <w:r>
+        <w:rPr>
+          <w:rFonts w:ascii="Arial" w:hAnsi="Arial" w:cs="Arial"/>
+          <w:sz w:val="22"/>
+          <w:szCs w:val="22"/>
+          <w:lang w:val="en-US"/>
+        </w:rPr>
+        <w:t xml:space="preserve"> soon future and therefore will gain relevance for providers. </w:t>
+      </w:r>
+      <w:r>
+        <w:rPr>
+          <w:rFonts w:ascii="Arial" w:hAnsi="Arial" w:cs="Arial"/>
+          <w:sz w:val="22"/>
+          <w:szCs w:val="22"/>
+          <w:lang w:val="en-US"/>
+        </w:rPr>
+        <w:t>Identifying a systematism in the price differences of sequential markets and deriving a recommendation for pricing auction offers would be considered a success. This would increase the effectiveness of dealing with the e</w:t>
+      </w:r>
+      <w:r>
+        <w:rPr>
+          <w:rFonts w:ascii="Arial" w:hAnsi="Arial" w:cs="Arial"/>
+          <w:sz w:val="22"/>
+          <w:szCs w:val="22"/>
+          <w:lang w:val="en-US"/>
+        </w:rPr>
+        <w:t>lectricity</w:t>
+      </w:r>
+      <w:r>
+        <w:rPr>
+          <w:rFonts w:ascii="Arial" w:hAnsi="Arial" w:cs="Arial"/>
+          <w:sz w:val="22"/>
+          <w:szCs w:val="22"/>
+          <w:lang w:val="en-US"/>
+        </w:rPr>
+        <w:t xml:space="preserve"> market’s price volatility and decrease current opportunity costs.</w:t>
+      </w:r>
+    </w:p>
+    <w:p>
+      <w:pPr>
+        <w:jc w:val="both"/>
+        <w:rPr>
+          <w:rFonts w:ascii="Arial" w:hAnsi="Arial" w:cs="Arial"/>
+          <w:sz w:val="22"/>
+          <w:szCs w:val="22"/>
+          <w:lang w:val="en-US"/>
+        </w:rPr>
+      </w:pPr>
+    </w:p>
+    <w:p>
+      <w:pPr>
+        <w:jc w:val="both"/>
+        <w:rPr>
+          <w:rFonts w:ascii="Arial" w:hAnsi="Arial" w:cs="Arial"/>
+          <w:sz w:val="22"/>
+          <w:szCs w:val="22"/>
+          <w:lang w:val="en-US"/>
+        </w:rPr>
+      </w:pPr>
+      <w:r>
+        <w:rPr>
+          <w:rFonts w:ascii="Arial" w:hAnsi="Arial" w:cs="Arial"/>
+          <w:sz w:val="22"/>
+          <w:szCs w:val="22"/>
+          <w:lang w:val="en-US"/>
+        </w:rPr>
+        <w:t>To achieve the overall business goal, the exploitation of systematic price differences</w:t>
+      </w:r>
+      <w:r>
+        <w:rPr>
+          <w:rFonts w:ascii="Arial" w:hAnsi="Arial" w:cs="Arial"/>
+          <w:sz w:val="22"/>
+          <w:szCs w:val="22"/>
+          <w:lang w:val="en-US"/>
+        </w:rPr>
+        <w:t>,</w:t>
+      </w:r>
+      <w:r>
+        <w:rPr>
+          <w:rFonts w:ascii="Arial" w:hAnsi="Arial" w:cs="Arial"/>
+          <w:sz w:val="22"/>
+          <w:szCs w:val="22"/>
+          <w:lang w:val="en-US"/>
+        </w:rPr>
+        <w:t xml:space="preserve"> it is necessary to identify parameters which </w:t>
+      </w:r>
+      <w:r>
+        <w:rPr>
+          <w:rFonts w:ascii="Arial" w:hAnsi="Arial" w:cs="Arial"/>
+          <w:sz w:val="22"/>
+          <w:szCs w:val="22"/>
+          <w:lang w:val="en-US"/>
+        </w:rPr>
+        <w:t>influence</w:t>
+      </w:r>
+      <w:r>
+        <w:rPr>
+          <w:rFonts w:ascii="Arial" w:hAnsi="Arial" w:cs="Arial"/>
+          <w:sz w:val="22"/>
+          <w:szCs w:val="22"/>
+          <w:lang w:val="en-US"/>
+        </w:rPr>
+        <w:t xml:space="preserve"> the price differences between the day-</w:t>
+      </w:r>
+      <w:r>
+        <w:rPr>
+          <w:rFonts w:ascii="Arial" w:hAnsi="Arial" w:cs="Arial"/>
+          <w:sz w:val="22"/>
+          <w:szCs w:val="22"/>
+          <w:lang w:val="en-US"/>
+        </w:rPr>
+        <w:t>ahead and intraday auctions. These features</w:t>
+      </w:r>
+      <w:r>
+        <w:rPr>
+          <w:rFonts w:ascii="Arial" w:hAnsi="Arial" w:cs="Arial"/>
+          <w:sz w:val="22"/>
+          <w:szCs w:val="22"/>
+          <w:lang w:val="en-US"/>
+        </w:rPr>
+        <w:t xml:space="preserve"> </w:t>
+      </w:r>
+      <w:r>
+        <w:rPr>
+          <w:rFonts w:ascii="Arial" w:hAnsi="Arial" w:cs="Arial"/>
+          <w:sz w:val="22"/>
+          <w:szCs w:val="22"/>
+          <w:lang w:val="en-US"/>
+        </w:rPr>
+        <w:t xml:space="preserve">can </w:t>
+      </w:r>
+      <w:r>
+        <w:rPr>
+          <w:rFonts w:ascii="Arial" w:hAnsi="Arial" w:cs="Arial"/>
+          <w:sz w:val="22"/>
+          <w:szCs w:val="22"/>
+          <w:lang w:val="en-US"/>
+        </w:rPr>
+        <w:t xml:space="preserve">be used to build a model that is able to explain the relationship between the price for both auctions at a given time. </w:t>
+      </w:r>
+      <w:r>
+        <w:rPr>
+          <w:rFonts w:ascii="Arial" w:hAnsi="Arial" w:cs="Arial"/>
+          <w:sz w:val="22"/>
+          <w:szCs w:val="22"/>
+          <w:lang w:val="en-US"/>
+        </w:rPr>
+        <w:t>Another</w:t>
+      </w:r>
+      <w:r>
+        <w:rPr>
+          <w:rFonts w:ascii="Arial" w:hAnsi="Arial" w:cs="Arial"/>
+          <w:sz w:val="22"/>
+          <w:szCs w:val="22"/>
+          <w:lang w:val="en-US"/>
+        </w:rPr>
+        <w:t xml:space="preserve"> part of </w:t>
+      </w:r>
+      <w:r>
+        <w:rPr>
+          <w:rFonts w:ascii="Arial" w:hAnsi="Arial" w:cs="Arial"/>
+          <w:sz w:val="22"/>
+          <w:szCs w:val="22"/>
+          <w:lang w:val="en-US"/>
+        </w:rPr>
+        <w:t>the data mining goal is the development of a</w:t>
+      </w:r>
+      <w:r>
+        <w:rPr>
+          <w:rFonts w:ascii="Arial" w:hAnsi="Arial" w:cs="Arial"/>
+          <w:sz w:val="22"/>
+          <w:szCs w:val="22"/>
+          <w:lang w:val="en-US"/>
+        </w:rPr>
+        <w:t xml:space="preserve"> </w:t>
+      </w:r>
+      <w:r>
+        <w:rPr>
+          <w:rFonts w:ascii="Arial" w:hAnsi="Arial" w:cs="Arial"/>
+          <w:sz w:val="22"/>
+          <w:szCs w:val="22"/>
+          <w:lang w:val="en-US"/>
+        </w:rPr>
+        <w:t xml:space="preserve">predictive model, which </w:t>
+      </w:r>
+      <w:r>
+        <w:rPr>
+          <w:rFonts w:ascii="Arial" w:hAnsi="Arial" w:cs="Arial"/>
+          <w:sz w:val="22"/>
+          <w:szCs w:val="22"/>
+          <w:lang w:val="en-US"/>
+        </w:rPr>
+        <w:t xml:space="preserve">should be capable of </w:t>
+      </w:r>
+      <w:r>
+        <w:rPr>
+          <w:rFonts w:ascii="Arial" w:hAnsi="Arial" w:cs="Arial"/>
+          <w:sz w:val="22"/>
+          <w:szCs w:val="22"/>
+          <w:lang w:val="en-US"/>
+        </w:rPr>
+        <w:t>forecasting</w:t>
+      </w:r>
+      <w:r>
+        <w:rPr>
+          <w:rFonts w:ascii="Arial" w:hAnsi="Arial" w:cs="Arial"/>
+          <w:sz w:val="22"/>
+          <w:szCs w:val="22"/>
+          <w:lang w:val="en-US"/>
+        </w:rPr>
+        <w:t xml:space="preserve"> the direction of price differences. Both models solve a supervised task, due to the availability of price data. The first model is retrospective, whereas the second is both retrospective and predictive as it uses historic data for training, but its objective is to predict the direction of price difference.</w:t>
+      </w:r>
+      <w:r>
+        <w:rPr>
+          <w:rFonts w:ascii="Arial" w:hAnsi="Arial" w:cs="Arial"/>
+          <w:sz w:val="22"/>
+          <w:szCs w:val="22"/>
+          <w:lang w:val="en-US"/>
+        </w:rPr>
+        <w:t xml:space="preserve"> </w:t>
+      </w:r>
+      <w:r>
+        <w:rPr>
+          <w:rFonts w:ascii="Arial" w:hAnsi="Arial" w:cs="Arial"/>
+          <w:sz w:val="22"/>
+          <w:szCs w:val="22"/>
+          <w:lang w:val="en-US"/>
+        </w:rPr>
+        <w:t xml:space="preserve">The main outcome variables of interest are </w:t>
+      </w:r>
+      <w:r>
+        <w:rPr>
+          <w:rFonts w:ascii="Arial" w:hAnsi="Arial" w:cs="Arial"/>
+          <w:sz w:val="22"/>
+          <w:szCs w:val="22"/>
+          <w:lang w:val="en-US"/>
+        </w:rPr>
+        <w:t xml:space="preserve">the </w:t>
+      </w:r>
+      <w:r>
+        <w:rPr>
+          <w:rFonts w:ascii="Arial" w:hAnsi="Arial" w:cs="Arial"/>
+          <w:sz w:val="22"/>
+          <w:szCs w:val="22"/>
+          <w:lang w:val="en-US"/>
+        </w:rPr>
+        <w:t>parameters which influence the prices of both auctions, including the quantification of each variable’s influence and the resulting price differences.</w:t>
       </w:r>
     </w:p>
     <w:p>
@@ -646,6 +1413,7 @@
           <w:szCs w:val="22"/>
           <w:lang w:val="en-US"/>
         </w:rPr>
+        <w:lastRenderedPageBreak/>
         <w:drawing>
           <wp:inline distT="0" distB="0" distL="0" distR="0" wp14:anchorId="29A8BAF0" wp14:editId="0F049F7F">
             <wp:extent cx="5756910" cy="1544320"/>
@@ -934,27 +1702,7 @@
           <w:szCs w:val="22"/>
           <w:lang w:val="en-US"/>
         </w:rPr>
-        <w:t xml:space="preserve">. In our dataset the holidays are reflected by a </w:t>
-      </w:r>
-      <w:proofErr w:type="spellStart"/>
-      <w:r>
-        <w:rPr>
-          <w:rFonts w:ascii="Arial" w:hAnsi="Arial" w:cs="Arial"/>
-          <w:sz w:val="22"/>
-          <w:szCs w:val="22"/>
-          <w:lang w:val="en-US"/>
-        </w:rPr>
-        <w:t>boolean</w:t>
-      </w:r>
-      <w:proofErr w:type="spellEnd"/>
-      <w:r>
-        <w:rPr>
-          <w:rFonts w:ascii="Arial" w:hAnsi="Arial" w:cs="Arial"/>
-          <w:sz w:val="22"/>
-          <w:szCs w:val="22"/>
-          <w:lang w:val="en-US"/>
-        </w:rPr>
-        <w:t xml:space="preserve"> value, which indicates whether </w:t>
+        <w:t xml:space="preserve">. In our dataset the holidays are reflected by a boolean value, which indicates whether </w:t>
       </w:r>
       <w:r>
         <w:rPr>
@@ -1456,26 +2204,14 @@
           <w:lang w:val="en-US"/>
         </w:rPr>
       </w:pPr>
-      <w:proofErr w:type="spellStart"/>
-      <w:r>
-        <w:rPr>
-          <w:rFonts w:ascii="Arial" w:hAnsi="Arial" w:cs="Arial"/>
-          <w:sz w:val="22"/>
-          <w:szCs w:val="22"/>
-          <w:lang w:val="en-US"/>
-        </w:rPr>
-        <w:lastRenderedPageBreak/>
-        <w:t>Nextly</w:t>
-      </w:r>
-      <w:proofErr w:type="spellEnd"/>
-      <w:r>
-        <w:rPr>
-          <w:rFonts w:ascii="Arial" w:hAnsi="Arial" w:cs="Arial"/>
-          <w:sz w:val="22"/>
-          <w:szCs w:val="22"/>
-          <w:lang w:val="en-US"/>
-        </w:rPr>
-        <w:t>, the data hat to be interpolated</w:t>
+      <w:r>
+        <w:rPr>
+          <w:rFonts w:ascii="Arial" w:hAnsi="Arial" w:cs="Arial"/>
+          <w:sz w:val="22"/>
+          <w:szCs w:val="22"/>
+          <w:lang w:val="en-US"/>
+        </w:rPr>
+        <w:t>Nextly, the data hat to be interpolated</w:t>
       </w:r>
       <w:r>
         <w:rPr>
@@ -1502,67 +2238,7 @@
           <w:szCs w:val="22"/>
           <w:lang w:val="en-US"/>
         </w:rPr>
-        <w:t xml:space="preserve">had to be adjusted to the same 15-minute granularity. For this a series with a 15-minute granularity was created, which was later connected as a </w:t>
-      </w:r>
-      <w:proofErr w:type="spellStart"/>
-      <w:r>
-        <w:rPr>
-          <w:rFonts w:ascii="Arial" w:hAnsi="Arial" w:cs="Arial"/>
-          <w:sz w:val="22"/>
-          <w:szCs w:val="22"/>
-          <w:lang w:val="en-US"/>
-        </w:rPr>
-        <w:t>dataframe</w:t>
-      </w:r>
-      <w:proofErr w:type="spellEnd"/>
-      <w:r>
-        <w:rPr>
-          <w:rFonts w:ascii="Arial" w:hAnsi="Arial" w:cs="Arial"/>
-          <w:sz w:val="22"/>
-          <w:szCs w:val="22"/>
-          <w:lang w:val="en-US"/>
-        </w:rPr>
-        <w:t xml:space="preserve"> with the actual data by a left merge via the respective datetime features to a </w:t>
-      </w:r>
-      <w:proofErr w:type="spellStart"/>
-      <w:r>
-        <w:rPr>
-          <w:rFonts w:ascii="Arial" w:hAnsi="Arial" w:cs="Arial"/>
-          <w:sz w:val="22"/>
-          <w:szCs w:val="22"/>
-          <w:lang w:val="en-US"/>
-        </w:rPr>
-        <w:t>dataframe</w:t>
-      </w:r>
-      <w:proofErr w:type="spellEnd"/>
-      <w:r>
-        <w:rPr>
-          <w:rFonts w:ascii="Arial" w:hAnsi="Arial" w:cs="Arial"/>
-          <w:sz w:val="22"/>
-          <w:szCs w:val="22"/>
-          <w:lang w:val="en-US"/>
-        </w:rPr>
-        <w:t xml:space="preserve">. The result of this merge was a </w:t>
-      </w:r>
-      <w:proofErr w:type="spellStart"/>
-      <w:r>
-        <w:rPr>
-          <w:rFonts w:ascii="Arial" w:hAnsi="Arial" w:cs="Arial"/>
-          <w:sz w:val="22"/>
-          <w:szCs w:val="22"/>
-          <w:lang w:val="en-US"/>
-        </w:rPr>
-        <w:t>dataframe</w:t>
-      </w:r>
-      <w:proofErr w:type="spellEnd"/>
-      <w:r>
-        <w:rPr>
-          <w:rFonts w:ascii="Arial" w:hAnsi="Arial" w:cs="Arial"/>
-          <w:sz w:val="22"/>
-          <w:szCs w:val="22"/>
-          <w:lang w:val="en-US"/>
-        </w:rPr>
-        <w:t xml:space="preserve"> with a 15-minute </w:t>
+        <w:t xml:space="preserve">had to be adjusted to the same 15-minute granularity. For this a series with a 15-minute granularity was created, which was later connected as a dataframe with the actual data by a left merge via the respective datetime features to a dataframe. The result of this merge was a dataframe with a 15-minute </w:t>
       </w:r>
       <w:r>
         <w:rPr>
@@ -1988,67 +2664,7 @@
           <w:szCs w:val="22"/>
           <w:lang w:val="en-US"/>
         </w:rPr>
-        <w:t xml:space="preserve"> price observed on day t for delivery during hour </w:t>
-      </w:r>
-      <w:proofErr w:type="spellStart"/>
-      <w:r>
-        <w:rPr>
-          <w:rFonts w:ascii="Arial" w:hAnsi="Arial" w:cs="Arial"/>
-          <w:sz w:val="22"/>
-          <w:szCs w:val="22"/>
-          <w:lang w:val="en-US"/>
-        </w:rPr>
-        <w:t>i</w:t>
-      </w:r>
-      <w:proofErr w:type="spellEnd"/>
-      <w:r>
-        <w:rPr>
-          <w:rFonts w:ascii="Arial" w:hAnsi="Arial" w:cs="Arial"/>
-          <w:sz w:val="22"/>
-          <w:szCs w:val="22"/>
-          <w:lang w:val="en-US"/>
-        </w:rPr>
-        <w:t xml:space="preserve"> of day t + 1, and let </w:t>
-      </w:r>
-      <w:proofErr w:type="gramStart"/>
-      <w:r>
-        <w:rPr>
-          <w:rFonts w:ascii="Arial" w:hAnsi="Arial" w:cs="Arial"/>
-          <w:sz w:val="22"/>
-          <w:szCs w:val="22"/>
-          <w:lang w:val="en-US"/>
-        </w:rPr>
-        <w:t>Si,t</w:t>
-      </w:r>
-      <w:proofErr w:type="gramEnd"/>
-      <w:r>
-        <w:rPr>
-          <w:rFonts w:ascii="Arial" w:hAnsi="Arial" w:cs="Arial"/>
-          <w:sz w:val="22"/>
-          <w:szCs w:val="22"/>
-          <w:lang w:val="en-US"/>
-        </w:rPr>
-        <w:t xml:space="preserve">+1 denote the intraday price for hour </w:t>
-      </w:r>
-      <w:proofErr w:type="spellStart"/>
-      <w:r>
-        <w:rPr>
-          <w:rFonts w:ascii="Arial" w:hAnsi="Arial" w:cs="Arial"/>
-          <w:sz w:val="22"/>
-          <w:szCs w:val="22"/>
-          <w:lang w:val="en-US"/>
-        </w:rPr>
-        <w:t>i</w:t>
-      </w:r>
-      <w:proofErr w:type="spellEnd"/>
-      <w:r>
-        <w:rPr>
-          <w:rFonts w:ascii="Arial" w:hAnsi="Arial" w:cs="Arial"/>
-          <w:sz w:val="22"/>
-          <w:szCs w:val="22"/>
-          <w:lang w:val="en-US"/>
-        </w:rPr>
-        <w:t xml:space="preserve"> of day t + 1. </w:t>
+        <w:t xml:space="preserve"> price observed on day t for delivery during hour i of day t + 1, and let Si,t+1 denote the intraday price for hour i of day t + 1. </w:t>
       </w:r>
     </w:p>
     <w:p>
@@ -2382,9 +2998,9 @@
           <w:szCs w:val="22"/>
           <w:lang w:val="en-US"/>
         </w:rPr>
-        <w:t xml:space="preserve">For scaling the </w:t>
-      </w:r>
-      <w:proofErr w:type="spellStart"/>
+        <w:lastRenderedPageBreak/>
+        <w:t>For scaling the StandardScaler was used because</w:t>
+      </w:r>
       <w:r>
         <w:rPr>
           <w:rFonts w:ascii="Arial" w:hAnsi="Arial" w:cs="Arial"/>
@@ -2393,9 +3009,8 @@
           <w:szCs w:val="22"/>
           <w:lang w:val="en-US"/>
         </w:rPr>
-        <w:t>StandardScaler</w:t>
-      </w:r>
-      <w:proofErr w:type="spellEnd"/>
+        <w:t xml:space="preserve"> the</w:t>
+      </w:r>
       <w:r>
         <w:rPr>
           <w:rFonts w:ascii="Arial" w:hAnsi="Arial" w:cs="Arial"/>
@@ -2404,40 +3019,8 @@
           <w:szCs w:val="22"/>
           <w:lang w:val="en-US"/>
         </w:rPr>
-        <w:t xml:space="preserve"> was used because</w:t>
-      </w:r>
-      <w:r>
-        <w:rPr>
-          <w:rFonts w:ascii="Arial" w:hAnsi="Arial" w:cs="Arial"/>
-          <w:color w:val="FF0000"/>
-          <w:sz w:val="22"/>
-          <w:szCs w:val="22"/>
-          <w:lang w:val="en-US"/>
-        </w:rPr>
-        <w:t xml:space="preserve"> the</w:t>
-      </w:r>
-      <w:r>
-        <w:rPr>
-          <w:rFonts w:ascii="Arial" w:hAnsi="Arial" w:cs="Arial"/>
-          <w:color w:val="FF0000"/>
-          <w:sz w:val="22"/>
-          <w:szCs w:val="22"/>
-          <w:lang w:val="en-US"/>
-        </w:rPr>
-        <w:t xml:space="preserve"> price data has some strong outliers which would cause problems with some other scalers and scaled data is denser than when using </w:t>
-      </w:r>
-      <w:proofErr w:type="spellStart"/>
-      <w:r>
-        <w:rPr>
-          <w:rFonts w:ascii="Arial" w:hAnsi="Arial" w:cs="Arial"/>
-          <w:color w:val="FF0000"/>
-          <w:sz w:val="22"/>
-          <w:szCs w:val="22"/>
-          <w:lang w:val="en-US"/>
-        </w:rPr>
-        <w:t>RobustScaler</w:t>
-      </w:r>
-      <w:proofErr w:type="spellEnd"/>
+        <w:t xml:space="preserve"> price data has some strong outliers which would cause problems with some other scalers and scaled data is denser than when using RobustScaler</w:t>
+      </w:r>
       <w:r>
         <w:rPr>
           <w:rFonts w:ascii="Arial" w:hAnsi="Arial" w:cs="Arial"/>
@@ -3356,61 +3939,7 @@
           <w:szCs w:val="22"/>
           <w:lang w:val="en-US"/>
         </w:rPr>
-        <w:t xml:space="preserve">The first two features are provided by statistical ARMA based models. The presumption for ARMA models is that the time series is stationary. That means that mean and standard deviation ought to be stable over time. ARMA models are divided into an “Auto Regressive” </w:t>
-      </w:r>
-      <w:r>
-        <w:rPr>
-          <w:rFonts w:ascii="Arial" w:hAnsi="Arial" w:cs="Arial"/>
-          <w:sz w:val="22"/>
-          <w:szCs w:val="22"/>
-          <w:lang w:val="en-US"/>
-        </w:rPr>
-        <w:lastRenderedPageBreak/>
-        <w:t xml:space="preserve">(AR) and a “Moving Average” (MA) part. In order to describe a particular timeslot </w:t>
-      </w:r>
-      <w:proofErr w:type="spellStart"/>
-      <w:proofErr w:type="gramStart"/>
-      <w:r>
-        <w:rPr>
-          <w:rFonts w:ascii="Arial" w:hAnsi="Arial" w:cs="Arial"/>
-          <w:sz w:val="22"/>
-          <w:szCs w:val="22"/>
-          <w:lang w:val="en-US"/>
-        </w:rPr>
-        <w:t>t</w:t>
-      </w:r>
-      <w:proofErr w:type="spellEnd"/>
-      <w:proofErr w:type="gramEnd"/>
-      <w:r>
-        <w:rPr>
-          <w:rFonts w:ascii="Arial" w:hAnsi="Arial" w:cs="Arial"/>
-          <w:sz w:val="22"/>
-          <w:szCs w:val="22"/>
-          <w:lang w:val="en-US"/>
-        </w:rPr>
-        <w:t xml:space="preserve"> the auto regressive part represents the influence of the last p timeslots and the moving average part contributes of the last q timeslots. Therefore the standard parameter for ARMA are </w:t>
-      </w:r>
-      <w:proofErr w:type="spellStart"/>
-      <w:proofErr w:type="gramStart"/>
-      <w:r>
-        <w:rPr>
-          <w:rFonts w:ascii="Arial" w:hAnsi="Arial" w:cs="Arial"/>
-          <w:sz w:val="22"/>
-          <w:szCs w:val="22"/>
-          <w:lang w:val="en-US"/>
-        </w:rPr>
-        <w:t>p,q</w:t>
-      </w:r>
-      <w:proofErr w:type="spellEnd"/>
-      <w:proofErr w:type="gramEnd"/>
-      <w:r>
-        <w:rPr>
-          <w:rFonts w:ascii="Arial" w:hAnsi="Arial" w:cs="Arial"/>
-          <w:sz w:val="22"/>
-          <w:szCs w:val="22"/>
-          <w:lang w:val="en-US"/>
-        </w:rPr>
-        <w:t xml:space="preserve"> which are extended with several others depending on different modifications of ARMA such as ARIMA (Auto Regressive Integrated Moving Average), where I is the parameter that describes the number of differencing in order to make the time series stationary. Other modifications of ARMA models are SARIMA, which considers seasonality or ARIMAX, which considers exogenous variables. The biggest drawback of ARMA type models is the difficulty of interpretation, which is one of our criteria. </w:t>
+        <w:t xml:space="preserve">The first two features are provided by statistical ARMA based models. The presumption for ARMA models is that the time series is stationary. That means that mean and standard deviation ought to be stable over time. ARMA models are divided into an “Auto Regressive” (AR) and a “Moving Average” (MA) part. In order to describe a particular timeslot t the auto regressive part represents the influence of the last p timeslots and the moving average part contributes of the last q timeslots. Therefore the standard parameter for ARMA are p,q which are extended with several others depending on different modifications of ARMA such as ARIMA (Auto Regressive Integrated Moving Average), where I is the parameter that describes the number of differencing in order to make the time series stationary. Other modifications of ARMA models are SARIMA, which considers seasonality or ARIMAX, which considers exogenous variables. The biggest drawback of ARMA type models is the difficulty of interpretation, which is one of our criteria. </w:t>
       </w:r>
       <w:r>
         <w:rPr>
@@ -3428,27 +3957,7 @@
           <w:szCs w:val="22"/>
           <w:lang w:val="en-US"/>
         </w:rPr>
-        <w:t xml:space="preserve"> ARMA models are not used in this part, but in the predictive part of our further analysis. Other opportunities especially for pattern recognition in time series are seasonality and trend.  Both meets all the required criteria. A visual analysis shows that trend can be obviously excluded, but seasonality more difficult to assess. [PLOT PLAIN TIMESERIES] Hence </w:t>
-      </w:r>
-      <w:proofErr w:type="gramStart"/>
-      <w:r>
-        <w:rPr>
-          <w:rFonts w:ascii="Arial" w:hAnsi="Arial" w:cs="Arial"/>
-          <w:sz w:val="22"/>
-          <w:szCs w:val="22"/>
-          <w:lang w:val="en-US"/>
-        </w:rPr>
-        <w:t>a</w:t>
-      </w:r>
-      <w:proofErr w:type="gramEnd"/>
-      <w:r>
-        <w:rPr>
-          <w:rFonts w:ascii="Arial" w:hAnsi="Arial" w:cs="Arial"/>
-          <w:sz w:val="22"/>
-          <w:szCs w:val="22"/>
-          <w:lang w:val="en-US"/>
-        </w:rPr>
-        <w:t xml:space="preserve"> ACF-Plot shows which previous timeslots are most correlated with a specific timeslot. [PLOT ACF] The plot states out that there is a high autocorrelation between a timeslot t and the timeslot t-96, which is the timeslot 24 hours before t. Another peak can be observed at 672, which describes a high autocorrelation between t and the timeslot one week earlier. (</w:t>
+        <w:t xml:space="preserve"> ARMA models are not used in this part, but in the predictive part of our further analysis. Other opportunities especially for pattern recognition in time series are seasonality and trend.  Both meets all the required criteria. A visual analysis shows that trend can be obviously excluded, but seasonality more difficult to assess. [PLOT PLAIN TIMESERIES] Hence a ACF-Plot shows which previous timeslots are most correlated with a specific timeslot. [PLOT ACF] The plot states out that there is a high autocorrelation between a timeslot t and the timeslot t-96, which is the timeslot 24 hours before t. Another peak can be observed at 672, which describes a high autocorrelation between t and the timeslot one week earlier. (</w:t>
       </w:r>
       <w:r>
         <w:rPr>
@@ -3458,9 +3967,8 @@
           <w:szCs w:val="22"/>
           <w:lang w:val="en-US"/>
         </w:rPr>
-        <w:t>TODO: ADDING AN EVALUATION FOR A SIMPLE MODEL THAT ONLY CONSIDERS SEASONALITY BASED ON ITS AUTOCORRELATION- t = 0.6*t-96 + 0.4*t-</w:t>
-      </w:r>
-      <w:proofErr w:type="gramStart"/>
+        <w:t xml:space="preserve">TODO: ADDING AN EVALUATION FOR A SIMPLE MODEL THAT ONLY CONSIDERS SEASONALITY BASED ON ITS AUTOCORRELATION- t = 0.6*t-96 + 0.4*t-672  </w:t>
+      </w:r>
       <w:r>
         <w:rPr>
           <w:rFonts w:ascii="Arial" w:hAnsi="Arial" w:cs="Arial"/>
@@ -3469,94 +3977,7 @@
           <w:szCs w:val="22"/>
           <w:lang w:val="en-US"/>
         </w:rPr>
-        <w:t xml:space="preserve">672  </w:t>
-      </w:r>
-      <w:r>
-        <w:rPr>
-          <w:rFonts w:ascii="Arial" w:hAnsi="Arial" w:cs="Arial"/>
-          <w:color w:val="FF0000"/>
-          <w:sz w:val="22"/>
-          <w:szCs w:val="22"/>
-          <w:lang w:val="en-US"/>
-        </w:rPr>
-        <w:t></w:t>
-      </w:r>
-      <w:proofErr w:type="gramEnd"/>
-      <w:r>
-        <w:rPr>
-          <w:rFonts w:ascii="Arial" w:hAnsi="Arial" w:cs="Arial"/>
-          <w:color w:val="FF0000"/>
-          <w:sz w:val="22"/>
-          <w:szCs w:val="22"/>
-          <w:lang w:val="en-US"/>
-        </w:rPr>
-        <w:t xml:space="preserve"> evaluation </w:t>
-      </w:r>
-      <w:proofErr w:type="spellStart"/>
-      <w:r>
-        <w:rPr>
-          <w:rFonts w:ascii="Arial" w:hAnsi="Arial" w:cs="Arial"/>
-          <w:color w:val="FF0000"/>
-          <w:sz w:val="22"/>
-          <w:szCs w:val="22"/>
-          <w:lang w:val="en-US"/>
-        </w:rPr>
-        <w:t>evt</w:t>
-      </w:r>
-      <w:proofErr w:type="spellEnd"/>
-      <w:r>
-        <w:rPr>
-          <w:rFonts w:ascii="Arial" w:hAnsi="Arial" w:cs="Arial"/>
-          <w:color w:val="FF0000"/>
-          <w:sz w:val="22"/>
-          <w:szCs w:val="22"/>
-          <w:lang w:val="en-US"/>
-        </w:rPr>
-        <w:t xml:space="preserve"> </w:t>
-      </w:r>
-      <w:proofErr w:type="spellStart"/>
-      <w:r>
-        <w:rPr>
-          <w:rFonts w:ascii="Arial" w:hAnsi="Arial" w:cs="Arial"/>
-          <w:color w:val="FF0000"/>
-          <w:sz w:val="22"/>
-          <w:szCs w:val="22"/>
-          <w:lang w:val="en-US"/>
-        </w:rPr>
-        <w:t>auch</w:t>
-      </w:r>
-      <w:proofErr w:type="spellEnd"/>
-      <w:r>
-        <w:rPr>
-          <w:rFonts w:ascii="Arial" w:hAnsi="Arial" w:cs="Arial"/>
-          <w:color w:val="FF0000"/>
-          <w:sz w:val="22"/>
-          <w:szCs w:val="22"/>
-          <w:lang w:val="en-US"/>
-        </w:rPr>
-        <w:t xml:space="preserve"> </w:t>
-      </w:r>
-      <w:proofErr w:type="spellStart"/>
-      <w:r>
-        <w:rPr>
-          <w:rFonts w:ascii="Arial" w:hAnsi="Arial" w:cs="Arial"/>
-          <w:color w:val="FF0000"/>
-          <w:sz w:val="22"/>
-          <w:szCs w:val="22"/>
-          <w:lang w:val="en-US"/>
-        </w:rPr>
-        <w:t>über</w:t>
-      </w:r>
-      <w:proofErr w:type="spellEnd"/>
-      <w:r>
-        <w:rPr>
-          <w:rFonts w:ascii="Arial" w:hAnsi="Arial" w:cs="Arial"/>
-          <w:color w:val="FF0000"/>
-          <w:sz w:val="22"/>
-          <w:szCs w:val="22"/>
-          <w:lang w:val="en-US"/>
-        </w:rPr>
-        <w:t xml:space="preserve"> decomposition/residual</w:t>
+        <w:t> evaluation evt auch über decomposition/residual</w:t>
       </w:r>
       <w:r>
         <w:rPr>
@@ -3592,119 +4013,8 @@
           <w:sz w:val="22"/>
           <w:szCs w:val="22"/>
         </w:rPr>
-        <w:t xml:space="preserve">TODO: weitere </w:t>
-      </w:r>
-      <w:proofErr w:type="spellStart"/>
-      <w:r>
-        <w:rPr>
-          <w:rFonts w:ascii="Arial" w:hAnsi="Arial" w:cs="Arial"/>
-          <w:color w:val="FF0000"/>
-          <w:sz w:val="22"/>
-          <w:szCs w:val="22"/>
-        </w:rPr>
-        <w:t>modelle</w:t>
-      </w:r>
-      <w:proofErr w:type="spellEnd"/>
-      <w:r>
-        <w:rPr>
-          <w:rFonts w:ascii="Arial" w:hAnsi="Arial" w:cs="Arial"/>
-          <w:color w:val="FF0000"/>
-          <w:sz w:val="22"/>
-          <w:szCs w:val="22"/>
-        </w:rPr>
-        <w:t xml:space="preserve"> die speziell auf time </w:t>
-      </w:r>
-      <w:proofErr w:type="spellStart"/>
-      <w:r>
-        <w:rPr>
-          <w:rFonts w:ascii="Arial" w:hAnsi="Arial" w:cs="Arial"/>
-          <w:color w:val="FF0000"/>
-          <w:sz w:val="22"/>
-          <w:szCs w:val="22"/>
-        </w:rPr>
-        <w:t>series</w:t>
-      </w:r>
-      <w:proofErr w:type="spellEnd"/>
-      <w:r>
-        <w:rPr>
-          <w:rFonts w:ascii="Arial" w:hAnsi="Arial" w:cs="Arial"/>
-          <w:color w:val="FF0000"/>
-          <w:sz w:val="22"/>
-          <w:szCs w:val="22"/>
-        </w:rPr>
-        <w:t xml:space="preserve"> </w:t>
-      </w:r>
-      <w:proofErr w:type="spellStart"/>
-      <w:r>
-        <w:rPr>
-          <w:rFonts w:ascii="Arial" w:hAnsi="Arial" w:cs="Arial"/>
-          <w:color w:val="FF0000"/>
-          <w:sz w:val="22"/>
-          <w:szCs w:val="22"/>
-        </w:rPr>
-        <w:t>daten</w:t>
-      </w:r>
-      <w:proofErr w:type="spellEnd"/>
-      <w:r>
-        <w:rPr>
-          <w:rFonts w:ascii="Arial" w:hAnsi="Arial" w:cs="Arial"/>
-          <w:color w:val="FF0000"/>
-          <w:sz w:val="22"/>
-          <w:szCs w:val="22"/>
-        </w:rPr>
-        <w:t xml:space="preserve"> spezialisiert? – </w:t>
-      </w:r>
-      <w:proofErr w:type="spellStart"/>
-      <w:r>
-        <w:rPr>
-          <w:rFonts w:ascii="Arial" w:hAnsi="Arial" w:cs="Arial"/>
-          <w:color w:val="FF0000"/>
-          <w:sz w:val="22"/>
-          <w:szCs w:val="22"/>
-        </w:rPr>
-        <w:t>ordinale</w:t>
-      </w:r>
-      <w:proofErr w:type="spellEnd"/>
-      <w:r>
-        <w:rPr>
-          <w:rFonts w:ascii="Arial" w:hAnsi="Arial" w:cs="Arial"/>
-          <w:color w:val="FF0000"/>
-          <w:sz w:val="22"/>
-          <w:szCs w:val="22"/>
-        </w:rPr>
-        <w:t xml:space="preserve"> </w:t>
-      </w:r>
-      <w:proofErr w:type="spellStart"/>
-      <w:r>
-        <w:rPr>
-          <w:rFonts w:ascii="Arial" w:hAnsi="Arial" w:cs="Arial"/>
-          <w:color w:val="FF0000"/>
-          <w:sz w:val="22"/>
-          <w:szCs w:val="22"/>
-        </w:rPr>
-        <w:t>ts</w:t>
-      </w:r>
-      <w:proofErr w:type="spellEnd"/>
-      <w:r>
-        <w:rPr>
-          <w:rFonts w:ascii="Arial" w:hAnsi="Arial" w:cs="Arial"/>
-          <w:color w:val="FF0000"/>
-          <w:sz w:val="22"/>
-          <w:szCs w:val="22"/>
-        </w:rPr>
-        <w:t xml:space="preserve"> </w:t>
-      </w:r>
-      <w:proofErr w:type="spellStart"/>
-      <w:r>
-        <w:rPr>
-          <w:rFonts w:ascii="Arial" w:hAnsi="Arial" w:cs="Arial"/>
-          <w:color w:val="FF0000"/>
-          <w:sz w:val="22"/>
-          <w:szCs w:val="22"/>
-        </w:rPr>
-        <w:t>analyse</w:t>
-      </w:r>
-      <w:proofErr w:type="spellEnd"/>
+        <w:t>TODO: weitere modelle die speziell auf time series daten spezialisiert? – ordinale ts analyse</w:t>
+      </w:r>
       <w:r>
         <w:rPr>
           <w:rFonts w:ascii="Arial" w:hAnsi="Arial" w:cs="Arial"/>
@@ -3740,6 +4050,7 @@
           <w:szCs w:val="22"/>
           <w:lang w:val="en-US"/>
         </w:rPr>
+        <w:lastRenderedPageBreak/>
         <w:t>leaves</w:t>
       </w:r>
       <w:r>
@@ -3767,47 +4078,7 @@
           <w:szCs w:val="22"/>
           <w:lang w:val="en-US"/>
         </w:rPr>
-        <w:t>ree shows that the model uses only three variables to identify whether the “price premium” is positive or negative: “</w:t>
-      </w:r>
-      <w:proofErr w:type="spellStart"/>
-      <w:r>
-        <w:rPr>
-          <w:rFonts w:ascii="Arial" w:hAnsi="Arial" w:cs="Arial"/>
-          <w:sz w:val="22"/>
-          <w:szCs w:val="22"/>
-          <w:lang w:val="en-US"/>
-        </w:rPr>
-        <w:t>dailySunnyHoursAvg</w:t>
-      </w:r>
-      <w:proofErr w:type="spellEnd"/>
-      <w:r>
-        <w:rPr>
-          <w:rFonts w:ascii="Arial" w:hAnsi="Arial" w:cs="Arial"/>
-          <w:sz w:val="22"/>
-          <w:szCs w:val="22"/>
-          <w:lang w:val="en-US"/>
-        </w:rPr>
-        <w:t>”, “</w:t>
-      </w:r>
-      <w:proofErr w:type="spellStart"/>
-      <w:r>
-        <w:rPr>
-          <w:rFonts w:ascii="Arial" w:hAnsi="Arial" w:cs="Arial"/>
-          <w:sz w:val="22"/>
-          <w:szCs w:val="22"/>
-          <w:lang w:val="en-US"/>
-        </w:rPr>
-        <w:t>numberRainyDays</w:t>
-      </w:r>
-      <w:proofErr w:type="spellEnd"/>
-      <w:r>
-        <w:rPr>
-          <w:rFonts w:ascii="Arial" w:hAnsi="Arial" w:cs="Arial"/>
-          <w:sz w:val="22"/>
-          <w:szCs w:val="22"/>
-          <w:lang w:val="en-US"/>
-        </w:rPr>
-        <w:t>” and “participants”. [</w:t>
+        <w:t>ree shows that the model uses only three variables to identify whether the “price premium” is positive or negative: “dailySunnyHoursAvg”, “numberRainyDays” and “participants”. [</w:t>
       </w:r>
       <w:r>
         <w:rPr>
@@ -3892,25 +4163,7 @@
           <w:sz w:val="22"/>
           <w:szCs w:val="22"/>
         </w:rPr>
-        <w:t>[[</w:t>
-      </w:r>
-      <w:proofErr w:type="gramStart"/>
-      <w:r>
-        <w:rPr>
-          <w:rFonts w:ascii="Arial" w:hAnsi="Arial" w:cs="Arial"/>
-          <w:sz w:val="22"/>
-          <w:szCs w:val="22"/>
-        </w:rPr>
-        <w:t>38012  6582</w:t>
-      </w:r>
-      <w:proofErr w:type="gramEnd"/>
-      <w:r>
-        <w:rPr>
-          <w:rFonts w:ascii="Arial" w:hAnsi="Arial" w:cs="Arial"/>
-          <w:sz w:val="22"/>
-          <w:szCs w:val="22"/>
-        </w:rPr>
-        <w:t>]</w:t>
+        <w:t>[[38012  6582]</w:t>
       </w:r>
     </w:p>
     <w:p>
@@ -3948,87 +4201,7 @@
           <w:sz w:val="22"/>
           <w:szCs w:val="22"/>
         </w:rPr>
-        <w:t xml:space="preserve">[TODO: </w:t>
-      </w:r>
-      <w:proofErr w:type="spellStart"/>
-      <w:r>
-        <w:rPr>
-          <w:rFonts w:ascii="Arial" w:hAnsi="Arial" w:cs="Arial"/>
-          <w:color w:val="FF0000"/>
-          <w:sz w:val="22"/>
-          <w:szCs w:val="22"/>
-        </w:rPr>
-        <w:t>trading</w:t>
-      </w:r>
-      <w:proofErr w:type="spellEnd"/>
-      <w:r>
-        <w:rPr>
-          <w:rFonts w:ascii="Arial" w:hAnsi="Arial" w:cs="Arial"/>
-          <w:color w:val="FF0000"/>
-          <w:sz w:val="22"/>
-          <w:szCs w:val="22"/>
-        </w:rPr>
-        <w:t xml:space="preserve"> </w:t>
-      </w:r>
-      <w:proofErr w:type="spellStart"/>
-      <w:r>
-        <w:rPr>
-          <w:rFonts w:ascii="Arial" w:hAnsi="Arial" w:cs="Arial"/>
-          <w:color w:val="FF0000"/>
-          <w:sz w:val="22"/>
-          <w:szCs w:val="22"/>
-        </w:rPr>
-        <w:t>suggestions</w:t>
-      </w:r>
-      <w:proofErr w:type="spellEnd"/>
-      <w:r>
-        <w:rPr>
-          <w:rFonts w:ascii="Arial" w:hAnsi="Arial" w:cs="Arial"/>
-          <w:color w:val="FF0000"/>
-          <w:sz w:val="22"/>
-          <w:szCs w:val="22"/>
-        </w:rPr>
-        <w:t xml:space="preserve"> </w:t>
-      </w:r>
-      <w:proofErr w:type="gramStart"/>
-      <w:r>
-        <w:rPr>
-          <w:rFonts w:ascii="Arial" w:hAnsi="Arial" w:cs="Arial"/>
-          <w:color w:val="FF0000"/>
-          <w:sz w:val="22"/>
-          <w:szCs w:val="22"/>
-        </w:rPr>
-        <w:t>einfügen</w:t>
-      </w:r>
-      <w:proofErr w:type="gramEnd"/>
-      <w:r>
-        <w:rPr>
-          <w:rFonts w:ascii="Arial" w:hAnsi="Arial" w:cs="Arial"/>
-          <w:color w:val="FF0000"/>
-          <w:sz w:val="22"/>
-          <w:szCs w:val="22"/>
-        </w:rPr>
-        <w:t xml:space="preserve"> wenn </w:t>
-      </w:r>
-      <w:proofErr w:type="spellStart"/>
-      <w:r>
-        <w:rPr>
-          <w:rFonts w:ascii="Arial" w:hAnsi="Arial" w:cs="Arial"/>
-          <w:color w:val="FF0000"/>
-          <w:sz w:val="22"/>
-          <w:szCs w:val="22"/>
-        </w:rPr>
-        <w:t>Tree</w:t>
-      </w:r>
-      <w:proofErr w:type="spellEnd"/>
-      <w:r>
-        <w:rPr>
-          <w:rFonts w:ascii="Arial" w:hAnsi="Arial" w:cs="Arial"/>
-          <w:color w:val="FF0000"/>
-          <w:sz w:val="22"/>
-          <w:szCs w:val="22"/>
-        </w:rPr>
-        <w:t xml:space="preserve"> </w:t>
+        <w:t xml:space="preserve">[TODO: trading suggestions einfügen wenn Tree </w:t>
       </w:r>
       <w:r>
         <w:rPr>
@@ -4117,27 +4290,7 @@
           <w:szCs w:val="22"/>
           <w:lang w:val="en-US"/>
         </w:rPr>
-        <w:t>The predictive analysis is in contrast to the descriptive part not focused on interpretability and goodness of fit. The only dimension of interest is the predictive power, which is represented through accuracy throughout this project. In order to simplify the interpretation of the performance through the accuracy a baseline is calculated first. Therefore, a simple “</w:t>
-      </w:r>
-      <w:proofErr w:type="spellStart"/>
-      <w:r>
-        <w:rPr>
-          <w:rFonts w:ascii="Arial" w:hAnsi="Arial" w:cs="Arial"/>
-          <w:sz w:val="22"/>
-          <w:szCs w:val="22"/>
-          <w:lang w:val="en-US"/>
-        </w:rPr>
-        <w:t>ZeroR</w:t>
-      </w:r>
-      <w:proofErr w:type="spellEnd"/>
-      <w:r>
-        <w:rPr>
-          <w:rFonts w:ascii="Arial" w:hAnsi="Arial" w:cs="Arial"/>
-          <w:sz w:val="22"/>
-          <w:szCs w:val="22"/>
-          <w:lang w:val="en-US"/>
-        </w:rPr>
-        <w:t xml:space="preserve">” classifier is introduced, which predicts only the class which has the most observations in the dataset. This technique simulates random predictions. With regard to our dataset the baseline is: 64.25%=44594/69408. Above mentioned the tree classifier can also be used for out-of-sample predictions and with reference to its accuracy 78.89% it can be stated out that it is around 14% better than the defined baseline. </w:t>
+        <w:t xml:space="preserve">The predictive analysis is in contrast to the descriptive part not focused on interpretability and goodness of fit. The only dimension of interest is the predictive power, which is represented through accuracy throughout this project. In order to simplify the interpretation of the performance through the accuracy a baseline is calculated first. Therefore, a simple “ZeroR” classifier is introduced, which predicts only the class which has the most observations in the dataset. This technique simulates random predictions. With regard to our dataset the baseline is: 64.25%=44594/69408. Above mentioned the tree classifier can also be used for out-of-sample predictions and with reference to its accuracy 78.89% it can be stated out that it is around 14% better than the defined baseline. </w:t>
       </w:r>
     </w:p>
     <w:p>
@@ -5008,9 +5161,73 @@
           <w:szCs w:val="22"/>
           <w:lang w:val="en-US"/>
         </w:rPr>
+        <w:t xml:space="preserve"> xy</w:t>
+      </w:r>
+      <w:r>
+        <w:rPr>
+          <w:rFonts w:ascii="Arial" w:hAnsi="Arial" w:cs="Arial"/>
+          <w:sz w:val="22"/>
+          <w:szCs w:val="22"/>
+          <w:lang w:val="en-US"/>
+        </w:rPr>
+        <w:t xml:space="preserve">. </w:t>
+      </w:r>
+      <w:r>
+        <w:rPr>
+          <w:rFonts w:ascii="Arial" w:hAnsi="Arial" w:cs="Arial"/>
+          <w:sz w:val="22"/>
+          <w:szCs w:val="22"/>
+          <w:lang w:val="en-US"/>
+        </w:rPr>
+        <w:t>An</w:t>
+      </w:r>
+      <w:r>
+        <w:rPr>
+          <w:rFonts w:ascii="Arial" w:hAnsi="Arial" w:cs="Arial"/>
+          <w:sz w:val="22"/>
+          <w:szCs w:val="22"/>
+          <w:lang w:val="en-US"/>
+        </w:rPr>
+        <w:t xml:space="preserve"> analysis of the </w:t>
+      </w:r>
+      <w:r>
+        <w:rPr>
+          <w:rFonts w:ascii="Arial" w:hAnsi="Arial" w:cs="Arial"/>
+          <w:sz w:val="22"/>
+          <w:szCs w:val="22"/>
+          <w:lang w:val="en-US"/>
+        </w:rPr>
+        <w:t>hyperparameter search is shown</w:t>
+      </w:r>
+      <w:r>
+        <w:rPr>
+          <w:rFonts w:ascii="Arial" w:hAnsi="Arial" w:cs="Arial"/>
+          <w:sz w:val="22"/>
+          <w:szCs w:val="22"/>
+          <w:lang w:val="en-US"/>
+        </w:rPr>
+        <w:t xml:space="preserve"> in </w:t>
+      </w:r>
+      <w:r>
+        <w:rPr>
+          <w:rFonts w:ascii="Arial" w:hAnsi="Arial" w:cs="Arial"/>
+          <w:color w:val="FF0000"/>
+          <w:sz w:val="22"/>
+          <w:szCs w:val="22"/>
+          <w:lang w:val="en-US"/>
+        </w:rPr>
+        <w:t>figure</w:t>
+      </w:r>
+      <w:r>
+        <w:rPr>
+          <w:rFonts w:ascii="Arial" w:hAnsi="Arial" w:cs="Arial"/>
+          <w:color w:val="FF0000"/>
+          <w:sz w:val="22"/>
+          <w:szCs w:val="22"/>
+          <w:lang w:val="en-US"/>
+        </w:rPr>
         <w:t xml:space="preserve"> </w:t>
       </w:r>
-      <w:proofErr w:type="spellStart"/>
       <w:r>
         <w:rPr>
           <w:rFonts w:ascii="Arial" w:hAnsi="Arial" w:cs="Arial"/>
@@ -5021,52 +5238,14 @@
         </w:rPr>
         <w:t>xy</w:t>
       </w:r>
-      <w:proofErr w:type="spellEnd"/>
-      <w:r>
-        <w:rPr>
-          <w:rFonts w:ascii="Arial" w:hAnsi="Arial" w:cs="Arial"/>
-          <w:sz w:val="22"/>
-          <w:szCs w:val="22"/>
-          <w:lang w:val="en-US"/>
-        </w:rPr>
-        <w:t xml:space="preserve">. </w:t>
-      </w:r>
-      <w:r>
-        <w:rPr>
-          <w:rFonts w:ascii="Arial" w:hAnsi="Arial" w:cs="Arial"/>
-          <w:sz w:val="22"/>
-          <w:szCs w:val="22"/>
-          <w:lang w:val="en-US"/>
-        </w:rPr>
-        <w:t>An</w:t>
-      </w:r>
-      <w:r>
-        <w:rPr>
-          <w:rFonts w:ascii="Arial" w:hAnsi="Arial" w:cs="Arial"/>
-          <w:sz w:val="22"/>
-          <w:szCs w:val="22"/>
-          <w:lang w:val="en-US"/>
-        </w:rPr>
-        <w:t xml:space="preserve"> analysis of the </w:t>
-      </w:r>
-      <w:r>
-        <w:rPr>
-          <w:rFonts w:ascii="Arial" w:hAnsi="Arial" w:cs="Arial"/>
-          <w:sz w:val="22"/>
-          <w:szCs w:val="22"/>
-          <w:lang w:val="en-US"/>
-        </w:rPr>
-        <w:lastRenderedPageBreak/>
-        <w:t>hyperparameter search is shown</w:t>
-      </w:r>
-      <w:r>
-        <w:rPr>
-          <w:rFonts w:ascii="Arial" w:hAnsi="Arial" w:cs="Arial"/>
-          <w:sz w:val="22"/>
-          <w:szCs w:val="22"/>
-          <w:lang w:val="en-US"/>
-        </w:rPr>
-        <w:t xml:space="preserve"> in </w:t>
+      <w:r>
+        <w:rPr>
+          <w:rFonts w:ascii="Arial" w:hAnsi="Arial" w:cs="Arial"/>
+          <w:sz w:val="22"/>
+          <w:szCs w:val="22"/>
+          <w:lang w:val="en-US"/>
+        </w:rPr>
+        <w:t xml:space="preserve"> and </w:t>
       </w:r>
       <w:r>
         <w:rPr>
@@ -5076,7 +5255,7 @@
           <w:szCs w:val="22"/>
           <w:lang w:val="en-US"/>
         </w:rPr>
-        <w:t>figure</w:t>
+        <w:t>fi</w:t>
       </w:r>
       <w:r>
         <w:rPr>
@@ -5086,61 +5265,8 @@
           <w:szCs w:val="22"/>
           <w:lang w:val="en-US"/>
         </w:rPr>
-        <w:t xml:space="preserve"> </w:t>
-      </w:r>
-      <w:proofErr w:type="spellStart"/>
-      <w:r>
-        <w:rPr>
-          <w:rFonts w:ascii="Arial" w:hAnsi="Arial" w:cs="Arial"/>
-          <w:color w:val="FF0000"/>
-          <w:sz w:val="22"/>
-          <w:szCs w:val="22"/>
-          <w:lang w:val="en-US"/>
-        </w:rPr>
-        <w:t>xy</w:t>
-      </w:r>
-      <w:proofErr w:type="spellEnd"/>
-      <w:r>
-        <w:rPr>
-          <w:rFonts w:ascii="Arial" w:hAnsi="Arial" w:cs="Arial"/>
-          <w:sz w:val="22"/>
-          <w:szCs w:val="22"/>
-          <w:lang w:val="en-US"/>
-        </w:rPr>
-        <w:t xml:space="preserve"> and </w:t>
-      </w:r>
-      <w:r>
-        <w:rPr>
-          <w:rFonts w:ascii="Arial" w:hAnsi="Arial" w:cs="Arial"/>
-          <w:color w:val="FF0000"/>
-          <w:sz w:val="22"/>
-          <w:szCs w:val="22"/>
-          <w:lang w:val="en-US"/>
-        </w:rPr>
-        <w:t>fi</w:t>
-      </w:r>
-      <w:r>
-        <w:rPr>
-          <w:rFonts w:ascii="Arial" w:hAnsi="Arial" w:cs="Arial"/>
-          <w:color w:val="FF0000"/>
-          <w:sz w:val="22"/>
-          <w:szCs w:val="22"/>
-          <w:lang w:val="en-US"/>
-        </w:rPr>
-        <w:t xml:space="preserve">gure </w:t>
-      </w:r>
-      <w:proofErr w:type="spellStart"/>
-      <w:r>
-        <w:rPr>
-          <w:rFonts w:ascii="Arial" w:hAnsi="Arial" w:cs="Arial"/>
-          <w:color w:val="FF0000"/>
-          <w:sz w:val="22"/>
-          <w:szCs w:val="22"/>
-          <w:lang w:val="en-US"/>
-        </w:rPr>
-        <w:t>xy</w:t>
-      </w:r>
-      <w:proofErr w:type="spellEnd"/>
+        <w:t>gure xy</w:t>
+      </w:r>
       <w:r>
         <w:rPr>
           <w:rFonts w:ascii="Arial" w:hAnsi="Arial" w:cs="Arial"/>
@@ -5626,9 +5752,8 @@
           <w:szCs w:val="22"/>
           <w:lang w:val="en-US"/>
         </w:rPr>
-        <w:t xml:space="preserve">figure </w:t>
-      </w:r>
-      <w:proofErr w:type="spellStart"/>
+        <w:t xml:space="preserve">figure xy. </w:t>
+      </w:r>
       <w:r>
         <w:rPr>
           <w:rFonts w:ascii="Arial" w:hAnsi="Arial" w:cs="Arial"/>
@@ -5637,9 +5762,17 @@
           <w:szCs w:val="22"/>
           <w:lang w:val="en-US"/>
         </w:rPr>
-        <w:t>xy</w:t>
-      </w:r>
-      <w:proofErr w:type="spellEnd"/>
+        <w:t>Analysis of matrix</w:t>
+      </w:r>
+      <w:r>
+        <w:rPr>
+          <w:rFonts w:ascii="Arial" w:hAnsi="Arial" w:cs="Arial"/>
+          <w:sz w:val="22"/>
+          <w:szCs w:val="22"/>
+          <w:lang w:val="en-US"/>
+        </w:rPr>
+        <w:t>.</w:t>
+      </w:r>
       <w:r>
         <w:rPr>
           <w:rFonts w:ascii="Arial" w:hAnsi="Arial" w:cs="Arial"/>
@@ -5648,6 +5781,260 @@
           <w:szCs w:val="22"/>
           <w:lang w:val="en-US"/>
         </w:rPr>
+        <w:t xml:space="preserve"> </w:t>
+      </w:r>
+      <w:r>
+        <w:rPr>
+          <w:rFonts w:ascii="Arial" w:hAnsi="Arial" w:cs="Arial"/>
+          <w:sz w:val="22"/>
+          <w:szCs w:val="22"/>
+          <w:lang w:val="en-US"/>
+        </w:rPr>
+        <w:t>The plot</w:t>
+      </w:r>
+      <w:r>
+        <w:rPr>
+          <w:rFonts w:ascii="Arial" w:hAnsi="Arial" w:cs="Arial"/>
+          <w:sz w:val="22"/>
+          <w:szCs w:val="22"/>
+          <w:lang w:val="en-US"/>
+        </w:rPr>
+        <w:t xml:space="preserve"> of the ROC curve is </w:t>
+      </w:r>
+      <w:r>
+        <w:rPr>
+          <w:rFonts w:ascii="Arial" w:hAnsi="Arial" w:cs="Arial"/>
+          <w:sz w:val="22"/>
+          <w:szCs w:val="22"/>
+          <w:lang w:val="en-US"/>
+        </w:rPr>
+        <w:t>depicted by</w:t>
+      </w:r>
+      <w:r>
+        <w:rPr>
+          <w:rFonts w:ascii="Arial" w:hAnsi="Arial" w:cs="Arial"/>
+          <w:sz w:val="22"/>
+          <w:szCs w:val="22"/>
+          <w:lang w:val="en-US"/>
+        </w:rPr>
+        <w:t xml:space="preserve"> </w:t>
+      </w:r>
+      <w:r>
+        <w:rPr>
+          <w:rFonts w:ascii="Arial" w:hAnsi="Arial" w:cs="Arial"/>
+          <w:color w:val="FF0000"/>
+          <w:sz w:val="22"/>
+          <w:szCs w:val="22"/>
+          <w:lang w:val="en-US"/>
+        </w:rPr>
+        <w:t>figure xy</w:t>
+      </w:r>
+      <w:r>
+        <w:rPr>
+          <w:rFonts w:ascii="Arial" w:hAnsi="Arial" w:cs="Arial"/>
+          <w:sz w:val="22"/>
+          <w:szCs w:val="22"/>
+          <w:lang w:val="en-US"/>
+        </w:rPr>
+        <w:t>.</w:t>
+      </w:r>
+      <w:r>
+        <w:rPr>
+          <w:rFonts w:ascii="Arial" w:hAnsi="Arial" w:cs="Arial"/>
+          <w:color w:val="FF0000"/>
+          <w:sz w:val="22"/>
+          <w:szCs w:val="22"/>
+          <w:lang w:val="en-US"/>
+        </w:rPr>
+        <w:t xml:space="preserve"> </w:t>
+      </w:r>
+      <w:r>
+        <w:rPr>
+          <w:rFonts w:ascii="Arial" w:hAnsi="Arial" w:cs="Arial"/>
+          <w:sz w:val="22"/>
+          <w:szCs w:val="22"/>
+          <w:lang w:val="en-US"/>
+        </w:rPr>
+        <w:t>Here the neural net receives an input</w:t>
+      </w:r>
+      <w:r>
+        <w:rPr>
+          <w:rFonts w:ascii="Arial" w:hAnsi="Arial" w:cs="Arial"/>
+          <w:sz w:val="22"/>
+          <w:szCs w:val="22"/>
+          <w:lang w:val="en-US"/>
+        </w:rPr>
+        <w:t xml:space="preserve"> similar to a</w:t>
+      </w:r>
+      <w:r>
+        <w:rPr>
+          <w:rFonts w:ascii="Arial" w:hAnsi="Arial" w:cs="Arial"/>
+          <w:sz w:val="22"/>
+          <w:szCs w:val="22"/>
+          <w:lang w:val="en-US"/>
+        </w:rPr>
+        <w:t xml:space="preserve"> normal neural net. In addition, as with a neural network, various complex calculations are carried out in the network and we finally get a prediction for a certain input. First the weights at the knots must of course be trained. The</w:t>
+      </w:r>
+      <w:r>
+        <w:rPr>
+          <w:rFonts w:ascii="Arial" w:hAnsi="Arial" w:cs="Arial"/>
+          <w:sz w:val="22"/>
+          <w:szCs w:val="22"/>
+          <w:lang w:val="en-US"/>
+        </w:rPr>
+        <w:t xml:space="preserve"> </w:t>
+      </w:r>
+      <w:r>
+        <w:rPr>
+          <w:rFonts w:ascii="Arial" w:hAnsi="Arial" w:cs="Arial"/>
+          <w:sz w:val="22"/>
+          <w:szCs w:val="22"/>
+          <w:lang w:val="en-US"/>
+        </w:rPr>
+        <w:t>peculiarity</w:t>
+      </w:r>
+      <w:r>
+        <w:rPr>
+          <w:rFonts w:ascii="Arial" w:hAnsi="Arial" w:cs="Arial"/>
+          <w:sz w:val="22"/>
+          <w:szCs w:val="22"/>
+          <w:lang w:val="en-US"/>
+        </w:rPr>
+        <w:t xml:space="preserve"> </w:t>
+      </w:r>
+      <w:r>
+        <w:rPr>
+          <w:rFonts w:ascii="Arial" w:hAnsi="Arial" w:cs="Arial"/>
+          <w:sz w:val="22"/>
+          <w:szCs w:val="22"/>
+          <w:lang w:val="en-US"/>
+        </w:rPr>
+        <w:t xml:space="preserve">about a recurrent neural network is that the previously calculated values still affect the future values. This is especially useful in </w:t>
+      </w:r>
+      <w:r>
+        <w:rPr>
+          <w:rFonts w:ascii="Arial" w:hAnsi="Arial" w:cs="Arial"/>
+          <w:sz w:val="22"/>
+          <w:szCs w:val="22"/>
+          <w:lang w:val="en-US"/>
+        </w:rPr>
+        <w:t>this</w:t>
+      </w:r>
+      <w:r>
+        <w:rPr>
+          <w:rFonts w:ascii="Arial" w:hAnsi="Arial" w:cs="Arial"/>
+          <w:sz w:val="22"/>
+          <w:szCs w:val="22"/>
+          <w:lang w:val="en-US"/>
+        </w:rPr>
+        <w:t xml:space="preserve"> case, because values </w:t>
+      </w:r>
+      <w:r>
+        <w:rPr>
+          <w:rFonts w:ascii="Arial" w:hAnsi="Arial" w:cs="Arial"/>
+          <w:sz w:val="22"/>
+          <w:szCs w:val="22"/>
+          <w:lang w:val="en-US"/>
+        </w:rPr>
+        <w:t>for a</w:t>
+      </w:r>
+      <w:r>
+        <w:rPr>
+          <w:rFonts w:ascii="Arial" w:hAnsi="Arial" w:cs="Arial"/>
+          <w:sz w:val="22"/>
+          <w:szCs w:val="22"/>
+          <w:lang w:val="en-US"/>
+        </w:rPr>
+        <w:t xml:space="preserve"> certain point in time</w:t>
+      </w:r>
+      <w:r>
+        <w:rPr>
+          <w:rFonts w:ascii="Arial" w:hAnsi="Arial" w:cs="Arial"/>
+          <w:sz w:val="22"/>
+          <w:szCs w:val="22"/>
+          <w:lang w:val="en-US"/>
+        </w:rPr>
+        <w:t xml:space="preserve"> are searched</w:t>
+      </w:r>
+      <w:r>
+        <w:rPr>
+          <w:rFonts w:ascii="Arial" w:hAnsi="Arial" w:cs="Arial"/>
+          <w:sz w:val="22"/>
+          <w:szCs w:val="22"/>
+          <w:lang w:val="en-US"/>
+        </w:rPr>
+        <w:t xml:space="preserve">, which </w:t>
+      </w:r>
+      <w:r>
+        <w:rPr>
+          <w:rFonts w:ascii="Arial" w:hAnsi="Arial" w:cs="Arial"/>
+          <w:sz w:val="22"/>
+          <w:szCs w:val="22"/>
+          <w:lang w:val="en-US"/>
+        </w:rPr>
+        <w:t xml:space="preserve">are </w:t>
+      </w:r>
+      <w:r>
+        <w:rPr>
+          <w:rFonts w:ascii="Arial" w:hAnsi="Arial" w:cs="Arial"/>
+          <w:sz w:val="22"/>
+          <w:szCs w:val="22"/>
+          <w:lang w:val="en-US"/>
+        </w:rPr>
+        <w:t>affect</w:t>
+      </w:r>
+      <w:r>
+        <w:rPr>
+          <w:rFonts w:ascii="Arial" w:hAnsi="Arial" w:cs="Arial"/>
+          <w:sz w:val="22"/>
+          <w:szCs w:val="22"/>
+          <w:lang w:val="en-US"/>
+        </w:rPr>
+        <w:t>ed</w:t>
+      </w:r>
+      <w:r>
+        <w:rPr>
+          <w:rFonts w:ascii="Arial" w:hAnsi="Arial" w:cs="Arial"/>
+          <w:sz w:val="22"/>
+          <w:szCs w:val="22"/>
+          <w:lang w:val="en-US"/>
+        </w:rPr>
+        <w:t xml:space="preserve"> </w:t>
+      </w:r>
+      <w:r>
+        <w:rPr>
+          <w:rFonts w:ascii="Arial" w:hAnsi="Arial" w:cs="Arial"/>
+          <w:sz w:val="22"/>
+          <w:szCs w:val="22"/>
+          <w:lang w:val="en-US"/>
+        </w:rPr>
+        <w:t>by the values of past</w:t>
+      </w:r>
+      <w:r>
+        <w:rPr>
+          <w:rFonts w:ascii="Arial" w:hAnsi="Arial" w:cs="Arial"/>
+          <w:sz w:val="22"/>
+          <w:szCs w:val="22"/>
+          <w:lang w:val="en-US"/>
+        </w:rPr>
+        <w:t xml:space="preserve"> </w:t>
+      </w:r>
+      <w:r>
+        <w:rPr>
+          <w:rFonts w:ascii="Arial" w:hAnsi="Arial" w:cs="Arial"/>
+          <w:sz w:val="22"/>
+          <w:szCs w:val="22"/>
+          <w:lang w:val="en-US"/>
+        </w:rPr>
+        <w:t>time slots</w:t>
+      </w:r>
+      <w:r>
+        <w:rPr>
+          <w:rFonts w:ascii="Arial" w:hAnsi="Arial" w:cs="Arial"/>
+          <w:sz w:val="22"/>
+          <w:szCs w:val="22"/>
+          <w:lang w:val="en-US"/>
+        </w:rPr>
         <w:t xml:space="preserve">. </w:t>
       </w:r>
       <w:r>
@@ -5658,301 +6045,6 @@
           <w:szCs w:val="22"/>
           <w:lang w:val="en-US"/>
         </w:rPr>
-        <w:t>Analysis of matrix</w:t>
-      </w:r>
-      <w:r>
-        <w:rPr>
-          <w:rFonts w:ascii="Arial" w:hAnsi="Arial" w:cs="Arial"/>
-          <w:sz w:val="22"/>
-          <w:szCs w:val="22"/>
-          <w:lang w:val="en-US"/>
-        </w:rPr>
-        <w:t>.</w:t>
-      </w:r>
-      <w:r>
-        <w:rPr>
-          <w:rFonts w:ascii="Arial" w:hAnsi="Arial" w:cs="Arial"/>
-          <w:color w:val="FF0000"/>
-          <w:sz w:val="22"/>
-          <w:szCs w:val="22"/>
-          <w:lang w:val="en-US"/>
-        </w:rPr>
-        <w:t xml:space="preserve"> </w:t>
-      </w:r>
-      <w:r>
-        <w:rPr>
-          <w:rFonts w:ascii="Arial" w:hAnsi="Arial" w:cs="Arial"/>
-          <w:sz w:val="22"/>
-          <w:szCs w:val="22"/>
-          <w:lang w:val="en-US"/>
-        </w:rPr>
-        <w:t>The plot</w:t>
-      </w:r>
-      <w:r>
-        <w:rPr>
-          <w:rFonts w:ascii="Arial" w:hAnsi="Arial" w:cs="Arial"/>
-          <w:sz w:val="22"/>
-          <w:szCs w:val="22"/>
-          <w:lang w:val="en-US"/>
-        </w:rPr>
-        <w:t xml:space="preserve"> of the ROC curve is </w:t>
-      </w:r>
-      <w:r>
-        <w:rPr>
-          <w:rFonts w:ascii="Arial" w:hAnsi="Arial" w:cs="Arial"/>
-          <w:sz w:val="22"/>
-          <w:szCs w:val="22"/>
-          <w:lang w:val="en-US"/>
-        </w:rPr>
-        <w:t>depicted by</w:t>
-      </w:r>
-      <w:r>
-        <w:rPr>
-          <w:rFonts w:ascii="Arial" w:hAnsi="Arial" w:cs="Arial"/>
-          <w:sz w:val="22"/>
-          <w:szCs w:val="22"/>
-          <w:lang w:val="en-US"/>
-        </w:rPr>
-        <w:t xml:space="preserve"> </w:t>
-      </w:r>
-      <w:r>
-        <w:rPr>
-          <w:rFonts w:ascii="Arial" w:hAnsi="Arial" w:cs="Arial"/>
-          <w:color w:val="FF0000"/>
-          <w:sz w:val="22"/>
-          <w:szCs w:val="22"/>
-          <w:lang w:val="en-US"/>
-        </w:rPr>
-        <w:t xml:space="preserve">figure </w:t>
-      </w:r>
-      <w:proofErr w:type="spellStart"/>
-      <w:r>
-        <w:rPr>
-          <w:rFonts w:ascii="Arial" w:hAnsi="Arial" w:cs="Arial"/>
-          <w:color w:val="FF0000"/>
-          <w:sz w:val="22"/>
-          <w:szCs w:val="22"/>
-          <w:lang w:val="en-US"/>
-        </w:rPr>
-        <w:t>xy</w:t>
-      </w:r>
-      <w:proofErr w:type="spellEnd"/>
-      <w:r>
-        <w:rPr>
-          <w:rFonts w:ascii="Arial" w:hAnsi="Arial" w:cs="Arial"/>
-          <w:sz w:val="22"/>
-          <w:szCs w:val="22"/>
-          <w:lang w:val="en-US"/>
-        </w:rPr>
-        <w:t>.</w:t>
-      </w:r>
-      <w:r>
-        <w:rPr>
-          <w:rFonts w:ascii="Arial" w:hAnsi="Arial" w:cs="Arial"/>
-          <w:color w:val="FF0000"/>
-          <w:sz w:val="22"/>
-          <w:szCs w:val="22"/>
-          <w:lang w:val="en-US"/>
-        </w:rPr>
-        <w:t xml:space="preserve"> </w:t>
-      </w:r>
-      <w:r>
-        <w:rPr>
-          <w:rFonts w:ascii="Arial" w:hAnsi="Arial" w:cs="Arial"/>
-          <w:sz w:val="22"/>
-          <w:szCs w:val="22"/>
-          <w:lang w:val="en-US"/>
-        </w:rPr>
-        <w:t>Here the neural net receives an input</w:t>
-      </w:r>
-      <w:r>
-        <w:rPr>
-          <w:rFonts w:ascii="Arial" w:hAnsi="Arial" w:cs="Arial"/>
-          <w:sz w:val="22"/>
-          <w:szCs w:val="22"/>
-          <w:lang w:val="en-US"/>
-        </w:rPr>
-        <w:t xml:space="preserve"> similar to a</w:t>
-      </w:r>
-      <w:r>
-        <w:rPr>
-          <w:rFonts w:ascii="Arial" w:hAnsi="Arial" w:cs="Arial"/>
-          <w:sz w:val="22"/>
-          <w:szCs w:val="22"/>
-          <w:lang w:val="en-US"/>
-        </w:rPr>
-        <w:t xml:space="preserve"> normal neural net. In addition, as with a neural network, various complex calculations are carried out in the network and we finally get a prediction for a certain input. First the weights at the knots must of course be trained. The</w:t>
-      </w:r>
-      <w:r>
-        <w:rPr>
-          <w:rFonts w:ascii="Arial" w:hAnsi="Arial" w:cs="Arial"/>
-          <w:sz w:val="22"/>
-          <w:szCs w:val="22"/>
-          <w:lang w:val="en-US"/>
-        </w:rPr>
-        <w:t xml:space="preserve"> </w:t>
-      </w:r>
-      <w:r>
-        <w:rPr>
-          <w:rFonts w:ascii="Arial" w:hAnsi="Arial" w:cs="Arial"/>
-          <w:sz w:val="22"/>
-          <w:szCs w:val="22"/>
-          <w:lang w:val="en-US"/>
-        </w:rPr>
-        <w:t>peculiarity</w:t>
-      </w:r>
-      <w:r>
-        <w:rPr>
-          <w:rFonts w:ascii="Arial" w:hAnsi="Arial" w:cs="Arial"/>
-          <w:sz w:val="22"/>
-          <w:szCs w:val="22"/>
-          <w:lang w:val="en-US"/>
-        </w:rPr>
-        <w:t xml:space="preserve"> </w:t>
-      </w:r>
-      <w:r>
-        <w:rPr>
-          <w:rFonts w:ascii="Arial" w:hAnsi="Arial" w:cs="Arial"/>
-          <w:sz w:val="22"/>
-          <w:szCs w:val="22"/>
-          <w:lang w:val="en-US"/>
-        </w:rPr>
-        <w:t xml:space="preserve">about a recurrent neural network is that the previously calculated values still affect the future values. This is especially useful in </w:t>
-      </w:r>
-      <w:r>
-        <w:rPr>
-          <w:rFonts w:ascii="Arial" w:hAnsi="Arial" w:cs="Arial"/>
-          <w:sz w:val="22"/>
-          <w:szCs w:val="22"/>
-          <w:lang w:val="en-US"/>
-        </w:rPr>
-        <w:t>this</w:t>
-      </w:r>
-      <w:r>
-        <w:rPr>
-          <w:rFonts w:ascii="Arial" w:hAnsi="Arial" w:cs="Arial"/>
-          <w:sz w:val="22"/>
-          <w:szCs w:val="22"/>
-          <w:lang w:val="en-US"/>
-        </w:rPr>
-        <w:t xml:space="preserve"> case, because values </w:t>
-      </w:r>
-      <w:r>
-        <w:rPr>
-          <w:rFonts w:ascii="Arial" w:hAnsi="Arial" w:cs="Arial"/>
-          <w:sz w:val="22"/>
-          <w:szCs w:val="22"/>
-          <w:lang w:val="en-US"/>
-        </w:rPr>
-        <w:t>for a</w:t>
-      </w:r>
-      <w:r>
-        <w:rPr>
-          <w:rFonts w:ascii="Arial" w:hAnsi="Arial" w:cs="Arial"/>
-          <w:sz w:val="22"/>
-          <w:szCs w:val="22"/>
-          <w:lang w:val="en-US"/>
-        </w:rPr>
-        <w:t xml:space="preserve"> certain point in time</w:t>
-      </w:r>
-      <w:r>
-        <w:rPr>
-          <w:rFonts w:ascii="Arial" w:hAnsi="Arial" w:cs="Arial"/>
-          <w:sz w:val="22"/>
-          <w:szCs w:val="22"/>
-          <w:lang w:val="en-US"/>
-        </w:rPr>
-        <w:t xml:space="preserve"> are searched</w:t>
-      </w:r>
-      <w:r>
-        <w:rPr>
-          <w:rFonts w:ascii="Arial" w:hAnsi="Arial" w:cs="Arial"/>
-          <w:sz w:val="22"/>
-          <w:szCs w:val="22"/>
-          <w:lang w:val="en-US"/>
-        </w:rPr>
-        <w:t xml:space="preserve">, which </w:t>
-      </w:r>
-      <w:r>
-        <w:rPr>
-          <w:rFonts w:ascii="Arial" w:hAnsi="Arial" w:cs="Arial"/>
-          <w:sz w:val="22"/>
-          <w:szCs w:val="22"/>
-          <w:lang w:val="en-US"/>
-        </w:rPr>
-        <w:t xml:space="preserve">are </w:t>
-      </w:r>
-      <w:r>
-        <w:rPr>
-          <w:rFonts w:ascii="Arial" w:hAnsi="Arial" w:cs="Arial"/>
-          <w:sz w:val="22"/>
-          <w:szCs w:val="22"/>
-          <w:lang w:val="en-US"/>
-        </w:rPr>
-        <w:t>affect</w:t>
-      </w:r>
-      <w:r>
-        <w:rPr>
-          <w:rFonts w:ascii="Arial" w:hAnsi="Arial" w:cs="Arial"/>
-          <w:sz w:val="22"/>
-          <w:szCs w:val="22"/>
-          <w:lang w:val="en-US"/>
-        </w:rPr>
-        <w:t>ed</w:t>
-      </w:r>
-      <w:r>
-        <w:rPr>
-          <w:rFonts w:ascii="Arial" w:hAnsi="Arial" w:cs="Arial"/>
-          <w:sz w:val="22"/>
-          <w:szCs w:val="22"/>
-          <w:lang w:val="en-US"/>
-        </w:rPr>
-        <w:t xml:space="preserve"> </w:t>
-      </w:r>
-      <w:r>
-        <w:rPr>
-          <w:rFonts w:ascii="Arial" w:hAnsi="Arial" w:cs="Arial"/>
-          <w:sz w:val="22"/>
-          <w:szCs w:val="22"/>
-          <w:lang w:val="en-US"/>
-        </w:rPr>
-        <w:t>by the values of past</w:t>
-      </w:r>
-      <w:r>
-        <w:rPr>
-          <w:rFonts w:ascii="Arial" w:hAnsi="Arial" w:cs="Arial"/>
-          <w:sz w:val="22"/>
-          <w:szCs w:val="22"/>
-          <w:lang w:val="en-US"/>
-        </w:rPr>
-        <w:t xml:space="preserve"> </w:t>
-      </w:r>
-      <w:r>
-        <w:rPr>
-          <w:rFonts w:ascii="Arial" w:hAnsi="Arial" w:cs="Arial"/>
-          <w:sz w:val="22"/>
-          <w:szCs w:val="22"/>
-          <w:lang w:val="en-US"/>
-        </w:rPr>
-        <w:t>time slots</w:t>
-      </w:r>
-      <w:r>
-        <w:rPr>
-          <w:rFonts w:ascii="Arial" w:hAnsi="Arial" w:cs="Arial"/>
-          <w:sz w:val="22"/>
-          <w:szCs w:val="22"/>
-          <w:lang w:val="en-US"/>
-        </w:rPr>
-        <w:t xml:space="preserve">. </w:t>
-      </w:r>
-      <w:r>
-        <w:rPr>
-          <w:rFonts w:ascii="Arial" w:hAnsi="Arial" w:cs="Arial"/>
-          <w:color w:val="FF0000"/>
-          <w:sz w:val="22"/>
-          <w:szCs w:val="22"/>
-          <w:lang w:val="en-US"/>
-        </w:rPr>
         <w:t>For our RNN we first and foremost have the data we need for a prediction into a supervised learning problem</w:t>
       </w:r>
       <w:r>
@@ -5973,8 +6065,6 @@
         </w:rPr>
         <w:t>By</w:t>
       </w:r>
-      <w:bookmarkStart w:id="0" w:name="_GoBack"/>
-      <w:bookmarkEnd w:id="0"/>
       <w:r>
         <w:rPr>
           <w:rFonts w:ascii="Arial" w:hAnsi="Arial" w:cs="Arial"/>
@@ -6091,11 +6181,10 @@
           <w:color w:val="FF0000"/>
           <w:lang w:val="en-US"/>
         </w:rPr>
-        <w:t>A small exception of this is the data that is affected by</w:t>
-      </w:r>
-      <w:r>
-        <w:rPr>
-          <w:rFonts w:ascii="Arial" w:hAnsi="Arial" w:cs="Arial"/>
+        <w:t>A small exception of this is the data that is affected by the switch to daylight saving time and the switch back to standard time.</w:t>
+      </w:r>
+      <w:r>
+        <w:rPr>
           <w:color w:val="FF0000"/>
           <w:lang w:val="en-US"/>
         </w:rPr>
@@ -6107,54 +6196,7 @@
           <w:color w:val="FF0000"/>
           <w:lang w:val="en-US"/>
         </w:rPr>
-        <w:t xml:space="preserve">the </w:t>
-      </w:r>
-      <w:r>
-        <w:rPr>
-          <w:rFonts w:ascii="Arial" w:hAnsi="Arial" w:cs="Arial"/>
-          <w:color w:val="FF0000"/>
-          <w:lang w:val="en-US"/>
-        </w:rPr>
-        <w:t xml:space="preserve">switch to daylight saving </w:t>
-      </w:r>
-      <w:r>
-        <w:rPr>
-          <w:rFonts w:ascii="Arial" w:hAnsi="Arial" w:cs="Arial"/>
-          <w:color w:val="FF0000"/>
-          <w:lang w:val="en-US"/>
-        </w:rPr>
-        <w:t>time and the switch back to standard time.</w:t>
-      </w:r>
-      <w:r>
-        <w:rPr>
-          <w:color w:val="FF0000"/>
-          <w:lang w:val="en-US"/>
-        </w:rPr>
-        <w:t xml:space="preserve"> </w:t>
-      </w:r>
-      <w:r>
-        <w:rPr>
-          <w:rFonts w:ascii="Arial" w:hAnsi="Arial" w:cs="Arial"/>
-          <w:color w:val="FF0000"/>
-          <w:lang w:val="en-US"/>
-        </w:rPr>
-        <w:t xml:space="preserve">If two values ​​exist for a time slot, only one value was included in the dataset. If there was a missing hour, additional values ​​were generated for </w:t>
-      </w:r>
-      <w:r>
-        <w:rPr>
-          <w:rFonts w:ascii="Arial" w:hAnsi="Arial" w:cs="Arial"/>
-          <w:color w:val="FF0000"/>
-          <w:lang w:val="en-US"/>
-        </w:rPr>
-        <w:t>the affected slots</w:t>
-      </w:r>
-      <w:r>
-        <w:rPr>
-          <w:rFonts w:ascii="Arial" w:hAnsi="Arial" w:cs="Arial"/>
-          <w:color w:val="FF0000"/>
-          <w:lang w:val="en-US"/>
-        </w:rPr>
-        <w:t>.</w:t>
+        <w:t>If two values ​​exist for a time slot, only one value was included in the dataset. If there was a missing hour, additional values ​​were generated for the affected slots.</w:t>
       </w:r>
     </w:p>
   </w:footnote>
@@ -6942,7 +6984,7 @@
 </file>
 
 <file path=customXml/itemProps1.xml><?xml version="1.0" encoding="utf-8"?>
-<ds:datastoreItem xmlns:ds="http://schemas.openxmlformats.org/officeDocument/2006/customXml" ds:itemID="{6D276C96-F602-F142-947C-0DDD51B03DDF}">
+<ds:datastoreItem xmlns:ds="http://schemas.openxmlformats.org/officeDocument/2006/customXml" ds:itemID="{77D2A258-633E-1148-851A-39E18B4685CA}">
   <ds:schemaRefs>
     <ds:schemaRef ds:uri="http://schemas.openxmlformats.org/officeDocument/2006/bibliography"/>
   </ds:schemaRefs>

</xml_diff>